<commit_message>
complemento al plan de cambios
</commit_message>
<xml_diff>
--- a/Administración/Plan_de_cambios.docx
+++ b/Administración/Plan_de_cambios.docx
@@ -1,6 +1,6 @@
 
 <file path=word/document.xml><?xml version="1.0" encoding="utf-8"?>
-<w:document xmlns:wpc="http://schemas.microsoft.com/office/word/2010/wordprocessingCanvas" xmlns:mc="http://schemas.openxmlformats.org/markup-compatibility/2006" xmlns:o="urn:schemas-microsoft-com:office:office" xmlns:r="http://schemas.openxmlformats.org/officeDocument/2006/relationships" xmlns:m="http://schemas.openxmlformats.org/officeDocument/2006/math" xmlns:v="urn:schemas-microsoft-com:vml" xmlns:wp14="http://schemas.microsoft.com/office/word/2010/wordprocessingDrawing" xmlns:wp="http://schemas.openxmlformats.org/drawingml/2006/wordprocessingDrawing" xmlns:w="http://schemas.openxmlformats.org/wordprocessingml/2006/main" xmlns:w14="http://schemas.microsoft.com/office/word/2010/wordml" xmlns:w10="urn:schemas-microsoft-com:office:word" xmlns:w15="http://schemas.microsoft.com/office/word/2012/wordml" xmlns:wpg="http://schemas.microsoft.com/office/word/2010/wordprocessingGroup" xmlns:wpi="http://schemas.microsoft.com/office/word/2010/wordprocessingInk" xmlns:wne="http://schemas.microsoft.com/office/word/2006/wordml" xmlns:wps="http://schemas.microsoft.com/office/word/2010/wordprocessingShape" xmlns:wpsCustomData="http://www.wps.cn/officeDocument/2013/wpsCustomData" mc:Ignorable="w14 w15 wp14">
+<w:document xmlns:wpc="http://schemas.microsoft.com/office/word/2010/wordprocessingCanvas" xmlns:cx="http://schemas.microsoft.com/office/drawing/2014/chartex" xmlns:cx1="http://schemas.microsoft.com/office/drawing/2015/9/8/chartex" xmlns:cx2="http://schemas.microsoft.com/office/drawing/2015/10/21/chartex" xmlns:cx3="http://schemas.microsoft.com/office/drawing/2016/5/9/chartex" xmlns:cx4="http://schemas.microsoft.com/office/drawing/2016/5/10/chartex" xmlns:cx5="http://schemas.microsoft.com/office/drawing/2016/5/11/chartex" xmlns:cx6="http://schemas.microsoft.com/office/drawing/2016/5/12/chartex" xmlns:cx7="http://schemas.microsoft.com/office/drawing/2016/5/13/chartex" xmlns:cx8="http://schemas.microsoft.com/office/drawing/2016/5/14/chartex" xmlns:mc="http://schemas.openxmlformats.org/markup-compatibility/2006" xmlns:aink="http://schemas.microsoft.com/office/drawing/2016/ink" xmlns:am3d="http://schemas.microsoft.com/office/drawing/2017/model3d" xmlns:o="urn:schemas-microsoft-com:office:office" xmlns:r="http://schemas.openxmlformats.org/officeDocument/2006/relationships" xmlns:m="http://schemas.openxmlformats.org/officeDocument/2006/math" xmlns:v="urn:schemas-microsoft-com:vml" xmlns:wp14="http://schemas.microsoft.com/office/word/2010/wordprocessingDrawing" xmlns:wp="http://schemas.openxmlformats.org/drawingml/2006/wordprocessingDrawing" xmlns:w10="urn:schemas-microsoft-com:office:word" xmlns:w="http://schemas.openxmlformats.org/wordprocessingml/2006/main" xmlns:w14="http://schemas.microsoft.com/office/word/2010/wordml" xmlns:w15="http://schemas.microsoft.com/office/word/2012/wordml" xmlns:w16cid="http://schemas.microsoft.com/office/word/2016/wordml/cid" xmlns:w16se="http://schemas.microsoft.com/office/word/2015/wordml/symex" xmlns:wpg="http://schemas.microsoft.com/office/word/2010/wordprocessingGroup" xmlns:wpi="http://schemas.microsoft.com/office/word/2010/wordprocessingInk" xmlns:wne="http://schemas.microsoft.com/office/word/2006/wordml" xmlns:wps="http://schemas.microsoft.com/office/word/2010/wordprocessingShape" mc:Ignorable="w14 w15 w16se w16cid wp14">
   <w:body>
     <w:sdt>
       <w:sdtPr>
@@ -11,7 +11,7 @@
       </w:sdtPr>
       <w:sdtEndPr>
         <w:rPr>
-          <w:rFonts w:ascii="Arial" w:hAnsi="Arial" w:eastAsia="Arial" w:cs="Arial"/>
+          <w:rFonts w:ascii="Arial" w:eastAsia="Arial" w:hAnsi="Arial" w:cs="Arial"/>
           <w:color w:val="000000"/>
         </w:rPr>
       </w:sdtEndPr>
@@ -20,33 +20,38 @@
         <w:p>
           <w:pPr>
             <w:rPr>
-              <w:rStyle w:val="16"/>
+              <w:rStyle w:val="nfasissutil1"/>
+              <w:color w:val="404040" w:themeColor="text1" w:themeTint="BF"/>
             </w:rPr>
           </w:pPr>
         </w:p>
         <w:p>
           <w:pPr>
             <w:rPr>
-              <w:rStyle w:val="16"/>
+              <w:rStyle w:val="nfasissutil1"/>
+              <w:color w:val="404040" w:themeColor="text1" w:themeTint="BF"/>
             </w:rPr>
           </w:pPr>
         </w:p>
         <w:p>
           <w:pPr>
             <w:rPr>
-              <w:rStyle w:val="16"/>
+              <w:rStyle w:val="nfasissutil1"/>
+              <w:color w:val="404040" w:themeColor="text1" w:themeTint="BF"/>
             </w:rPr>
           </w:pPr>
         </w:p>
         <w:p>
           <w:pPr>
             <w:rPr>
-              <w:rStyle w:val="16"/>
+              <w:rStyle w:val="nfasissutil1"/>
+              <w:color w:val="404040" w:themeColor="text1" w:themeTint="BF"/>
             </w:rPr>
           </w:pPr>
           <w:r>
             <w:rPr>
-              <w:rStyle w:val="16"/>
+              <w:rStyle w:val="nfasissutil1"/>
+              <w:color w:val="404040" w:themeColor="text1" w:themeTint="BF"/>
             </w:rPr>
             <w:t xml:space="preserve">Versión 1.0 </w:t>
           </w:r>
@@ -54,12 +59,14 @@
         <w:p>
           <w:pPr>
             <w:rPr>
-              <w:rStyle w:val="16"/>
+              <w:rStyle w:val="nfasissutil1"/>
+              <w:color w:val="404040" w:themeColor="text1" w:themeTint="BF"/>
             </w:rPr>
           </w:pPr>
           <w:r>
             <w:rPr>
-              <w:rStyle w:val="16"/>
+              <w:rStyle w:val="nfasissutil1"/>
+              <w:color w:val="404040" w:themeColor="text1" w:themeTint="BF"/>
             </w:rPr>
             <w:t>17 de octubre de 2018</w:t>
           </w:r>
@@ -67,19 +74,22 @@
         <w:p>
           <w:pPr>
             <w:rPr>
-              <w:rFonts w:ascii="Arial" w:hAnsi="Arial" w:eastAsia="Arial" w:cs="Arial"/>
+              <w:rFonts w:ascii="Arial" w:eastAsia="Arial" w:hAnsi="Arial" w:cs="Arial"/>
               <w:color w:val="000000"/>
             </w:rPr>
             <w:sectPr>
               <w:pgSz w:w="12240" w:h="15840"/>
               <w:pgMar w:top="1417" w:right="1701" w:bottom="1417" w:left="1701" w:header="708" w:footer="708" w:gutter="0"/>
               <w:pgNumType w:start="0"/>
-              <w:cols w:space="720" w:num="1"/>
+              <w:cols w:space="720"/>
               <w:titlePg/>
-              <w:docGrid w:linePitch="299" w:charSpace="0"/>
+              <w:docGrid w:linePitch="299"/>
             </w:sectPr>
           </w:pPr>
           <w:r>
+            <w:rPr>
+              <w:noProof/>
+            </w:rPr>
             <mc:AlternateContent>
               <mc:Choice Requires="wps">
                 <w:drawing>
@@ -132,17 +142,12 @@
                             <w:txbxContent>
                               <w:p>
                                 <w:pPr>
-                                  <w:pStyle w:val="14"/>
+                                  <w:pStyle w:val="Sinespaciado"/>
                                   <w:spacing w:before="40" w:after="560" w:line="216" w:lineRule="auto"/>
                                   <w:rPr>
                                     <w:color w:val="4F81BD" w:themeColor="accent1"/>
                                     <w:sz w:val="96"/>
                                     <w:szCs w:val="72"/>
-                                    <w14:textFill>
-                                      <w14:solidFill>
-                                        <w14:schemeClr w14:val="accent1"/>
-                                      </w14:solidFill>
-                                    </w14:textFill>
                                   </w:rPr>
                                 </w:pPr>
                                 <w:sdt>
@@ -151,42 +156,31 @@
                                       <w:color w:val="4F81BD" w:themeColor="accent1"/>
                                       <w:sz w:val="96"/>
                                       <w:szCs w:val="72"/>
-                                      <w14:textFill>
-                                        <w14:solidFill>
-                                          <w14:schemeClr w14:val="accent1"/>
-                                        </w14:solidFill>
-                                      </w14:textFill>
                                     </w:rPr>
                                     <w:alias w:val="Título"/>
                                     <w:id w:val="1797635873"/>
                                     <w:text/>
                                   </w:sdtPr>
-                                  <w:sdtEndPr>
-                                    <w:rPr>
-                                      <w:color w:val="4F81BD" w:themeColor="accent1"/>
-                                      <w:sz w:val="96"/>
-                                      <w:szCs w:val="72"/>
-                                      <w14:textFill>
-                                        <w14:solidFill>
-                                          <w14:schemeClr w14:val="accent1"/>
-                                        </w14:solidFill>
-                                      </w14:textFill>
-                                    </w:rPr>
-                                  </w:sdtEndPr>
+                                  <w:sdtEndPr/>
                                   <w:sdtContent>
                                     <w:r>
                                       <w:rPr>
                                         <w:color w:val="4F81BD" w:themeColor="accent1"/>
                                         <w:sz w:val="96"/>
                                         <w:szCs w:val="72"/>
-                                        <w14:textFill>
-                                          <w14:solidFill>
-                                            <w14:schemeClr w14:val="accent1"/>
-                                          </w14:solidFill>
-                                        </w14:textFill>
                                       </w:rPr>
-                                      <w:t>Plan de cambios</w:t>
+                                      <w:t xml:space="preserve">Plan de </w:t>
                                     </w:r>
+                                    <w:proofErr w:type="spellStart"/>
+                                    <w:r>
+                                      <w:rPr>
+                                        <w:color w:val="4F81BD" w:themeColor="accent1"/>
+                                        <w:sz w:val="96"/>
+                                        <w:szCs w:val="72"/>
+                                      </w:rPr>
+                                      <w:t>cambios</w:t>
+                                    </w:r>
+                                    <w:proofErr w:type="spellEnd"/>
                                   </w:sdtContent>
                                 </w:sdt>
                               </w:p>
@@ -194,30 +188,23 @@
                                 <w:sdtPr>
                                   <w:rPr>
                                     <w:caps/>
-                                    <w:color w:val="215968" w:themeColor="accent5" w:themeShade="80"/>
+                                    <w:color w:val="215868" w:themeColor="accent5" w:themeShade="80"/>
                                     <w:sz w:val="32"/>
                                     <w:szCs w:val="28"/>
                                   </w:rPr>
                                   <w:alias w:val="Subtítulo"/>
-                                  <w:id w:val="0"/>
+                                  <w:id w:val="1219785858"/>
                                   <w:text/>
                                 </w:sdtPr>
-                                <w:sdtEndPr>
-                                  <w:rPr>
-                                    <w:caps/>
-                                    <w:color w:val="215968" w:themeColor="accent5" w:themeShade="80"/>
-                                    <w:sz w:val="32"/>
-                                    <w:szCs w:val="28"/>
-                                  </w:rPr>
-                                </w:sdtEndPr>
+                                <w:sdtEndPr/>
                                 <w:sdtContent>
                                   <w:p>
                                     <w:pPr>
-                                      <w:pStyle w:val="14"/>
+                                      <w:pStyle w:val="Sinespaciado"/>
                                       <w:spacing w:before="40" w:after="40"/>
                                       <w:rPr>
                                         <w:caps/>
-                                        <w:color w:val="215968" w:themeColor="accent5" w:themeShade="80"/>
+                                        <w:color w:val="215868" w:themeColor="accent5" w:themeShade="80"/>
                                         <w:sz w:val="32"/>
                                         <w:szCs w:val="28"/>
                                       </w:rPr>
@@ -225,7 +212,7 @@
                                     <w:r>
                                       <w:rPr>
                                         <w:caps/>
-                                        <w:color w:val="215968" w:themeColor="accent5" w:themeShade="80"/>
+                                        <w:color w:val="215868" w:themeColor="accent5" w:themeShade="80"/>
                                         <w:sz w:val="32"/>
                                         <w:szCs w:val="28"/>
                                       </w:rPr>
@@ -236,75 +223,55 @@
                               </w:sdt>
                               <w:p>
                                 <w:pPr>
-                                  <w:pStyle w:val="14"/>
+                                  <w:pStyle w:val="Sinespaciado"/>
                                   <w:spacing w:before="80" w:after="40"/>
                                   <w:rPr>
                                     <w:caps/>
                                     <w:color w:val="4BACC6" w:themeColor="accent5"/>
                                     <w:sz w:val="28"/>
                                     <w:szCs w:val="24"/>
-                                    <w14:textFill>
-                                      <w14:solidFill>
-                                        <w14:schemeClr w14:val="accent5"/>
-                                      </w14:solidFill>
-                                    </w14:textFill>
                                   </w:rPr>
                                 </w:pPr>
                               </w:p>
                               <w:p>
                                 <w:pPr>
-                                  <w:pStyle w:val="14"/>
+                                  <w:pStyle w:val="Sinespaciado"/>
                                   <w:spacing w:before="80" w:after="40"/>
                                   <w:rPr>
                                     <w:caps/>
                                     <w:color w:val="4BACC6" w:themeColor="accent5"/>
                                     <w:sz w:val="28"/>
                                     <w:szCs w:val="24"/>
-                                    <w14:textFill>
-                                      <w14:solidFill>
-                                        <w14:schemeClr w14:val="accent5"/>
-                                      </w14:solidFill>
-                                    </w14:textFill>
                                   </w:rPr>
                                 </w:pPr>
                               </w:p>
                               <w:p>
                                 <w:pPr>
-                                  <w:pStyle w:val="14"/>
+                                  <w:pStyle w:val="Sinespaciado"/>
                                   <w:spacing w:before="80" w:after="40"/>
                                   <w:rPr>
                                     <w:caps/>
                                     <w:color w:val="4BACC6" w:themeColor="accent5"/>
                                     <w:sz w:val="28"/>
                                     <w:szCs w:val="24"/>
-                                    <w14:textFill>
-                                      <w14:solidFill>
-                                        <w14:schemeClr w14:val="accent5"/>
-                                      </w14:solidFill>
-                                    </w14:textFill>
                                   </w:rPr>
                                 </w:pPr>
                               </w:p>
                               <w:p>
                                 <w:pPr>
-                                  <w:pStyle w:val="14"/>
+                                  <w:pStyle w:val="Sinespaciado"/>
                                   <w:spacing w:before="80" w:after="40"/>
                                   <w:rPr>
                                     <w:caps/>
-                                    <w:color w:val="303030" w:themeColor="text1"/>
+                                    <w:color w:val="000000" w:themeColor="text1"/>
                                     <w:sz w:val="28"/>
                                     <w:szCs w:val="24"/>
-                                    <w14:textFill>
-                                      <w14:solidFill>
-                                        <w14:schemeClr w14:val="tx1"/>
-                                      </w14:solidFill>
-                                    </w14:textFill>
                                   </w:rPr>
                                 </w:pPr>
                                 <w:r>
                                   <w:rPr>
                                     <w:caps/>
-                                    <w:color w:val="7F7F7F" w:themeColor="background1" w:themeShade="80"/>
+                                    <w:color w:val="808080" w:themeColor="background1" w:themeShade="80"/>
                                     <w:sz w:val="28"/>
                                     <w:szCs w:val="24"/>
                                   </w:rPr>
@@ -313,156 +280,106 @@
                                 <w:r>
                                   <w:rPr>
                                     <w:caps/>
-                                    <w:color w:val="303030" w:themeColor="text1"/>
+                                    <w:color w:val="000000" w:themeColor="text1"/>
                                     <w:sz w:val="28"/>
                                     <w:szCs w:val="24"/>
-                                    <w14:textFill>
-                                      <w14:solidFill>
-                                        <w14:schemeClr w14:val="tx1"/>
-                                      </w14:solidFill>
-                                    </w14:textFill>
                                   </w:rPr>
                                   <w:t>:</w:t>
                                 </w:r>
                               </w:p>
                               <w:p>
                                 <w:pPr>
-                                  <w:pStyle w:val="14"/>
+                                  <w:pStyle w:val="Sinespaciado"/>
                                   <w:spacing w:before="80" w:after="40"/>
                                   <w:rPr>
                                     <w:caps/>
-                                    <w:color w:val="303030" w:themeColor="text1"/>
+                                    <w:color w:val="000000" w:themeColor="text1"/>
                                     <w:sz w:val="28"/>
                                     <w:szCs w:val="24"/>
-                                    <w14:textFill>
-                                      <w14:solidFill>
-                                        <w14:schemeClr w14:val="tx1"/>
-                                      </w14:solidFill>
-                                    </w14:textFill>
                                   </w:rPr>
                                 </w:pPr>
                                 <w:r>
                                   <w:rPr>
                                     <w:caps/>
-                                    <w:color w:val="303030" w:themeColor="text1"/>
+                                    <w:color w:val="000000" w:themeColor="text1"/>
                                     <w:sz w:val="28"/>
                                     <w:szCs w:val="24"/>
-                                    <w14:textFill>
-                                      <w14:solidFill>
-                                        <w14:schemeClr w14:val="tx1"/>
-                                      </w14:solidFill>
-                                    </w14:textFill>
                                   </w:rPr>
                                   <w:t>Alejo Díaz César Jesús</w:t>
                                 </w:r>
                               </w:p>
                               <w:p>
                                 <w:pPr>
-                                  <w:pStyle w:val="14"/>
+                                  <w:pStyle w:val="Sinespaciado"/>
                                   <w:spacing w:before="80" w:after="40"/>
                                   <w:rPr>
                                     <w:caps/>
-                                    <w:color w:val="303030" w:themeColor="text1"/>
+                                    <w:color w:val="000000" w:themeColor="text1"/>
                                     <w:sz w:val="28"/>
                                     <w:szCs w:val="24"/>
-                                    <w14:textFill>
-                                      <w14:solidFill>
-                                        <w14:schemeClr w14:val="tx1"/>
-                                      </w14:solidFill>
-                                    </w14:textFill>
                                   </w:rPr>
                                 </w:pPr>
                                 <w:r>
                                   <w:rPr>
                                     <w:caps/>
-                                    <w:color w:val="303030" w:themeColor="text1"/>
+                                    <w:color w:val="000000" w:themeColor="text1"/>
                                     <w:sz w:val="28"/>
                                     <w:szCs w:val="24"/>
-                                    <w14:textFill>
-                                      <w14:solidFill>
-                                        <w14:schemeClr w14:val="tx1"/>
-                                      </w14:solidFill>
-                                    </w14:textFill>
                                   </w:rPr>
                                   <w:t>Cabrera Herrera Fernando Mikhail</w:t>
                                 </w:r>
                               </w:p>
                               <w:p>
                                 <w:pPr>
-                                  <w:pStyle w:val="14"/>
+                                  <w:pStyle w:val="Sinespaciado"/>
                                   <w:spacing w:before="80" w:after="40"/>
                                   <w:rPr>
                                     <w:caps/>
-                                    <w:color w:val="303030" w:themeColor="text1"/>
+                                    <w:color w:val="000000" w:themeColor="text1"/>
                                     <w:sz w:val="28"/>
                                     <w:szCs w:val="24"/>
-                                    <w14:textFill>
-                                      <w14:solidFill>
-                                        <w14:schemeClr w14:val="tx1"/>
-                                      </w14:solidFill>
-                                    </w14:textFill>
                                   </w:rPr>
                                 </w:pPr>
                                 <w:r>
                                   <w:rPr>
                                     <w:caps/>
-                                    <w:color w:val="303030" w:themeColor="text1"/>
+                                    <w:color w:val="000000" w:themeColor="text1"/>
                                     <w:sz w:val="28"/>
                                     <w:szCs w:val="24"/>
-                                    <w14:textFill>
-                                      <w14:solidFill>
-                                        <w14:schemeClr w14:val="tx1"/>
-                                      </w14:solidFill>
-                                    </w14:textFill>
                                   </w:rPr>
                                   <w:t>López Benítez Paola Maraí</w:t>
                                 </w:r>
                               </w:p>
                               <w:p>
                                 <w:pPr>
-                                  <w:pStyle w:val="14"/>
+                                  <w:pStyle w:val="Sinespaciado"/>
                                   <w:spacing w:before="80" w:after="40"/>
                                   <w:rPr>
                                     <w:caps/>
-                                    <w:color w:val="303030" w:themeColor="text1"/>
+                                    <w:color w:val="000000" w:themeColor="text1"/>
                                     <w:sz w:val="28"/>
                                     <w:szCs w:val="24"/>
-                                    <w14:textFill>
-                                      <w14:solidFill>
-                                        <w14:schemeClr w14:val="tx1"/>
-                                      </w14:solidFill>
-                                    </w14:textFill>
                                   </w:rPr>
                                 </w:pPr>
                                 <w:r>
                                   <w:rPr>
                                     <w:caps/>
-                                    <w:color w:val="303030" w:themeColor="text1"/>
+                                    <w:color w:val="000000" w:themeColor="text1"/>
                                     <w:sz w:val="28"/>
                                     <w:szCs w:val="24"/>
-                                    <w14:textFill>
-                                      <w14:solidFill>
-                                        <w14:schemeClr w14:val="tx1"/>
-                                      </w14:solidFill>
-                                    </w14:textFill>
                                   </w:rPr>
                                   <w:t>Vázquez Casas Laura Giselle</w:t>
                                 </w:r>
                               </w:p>
                               <w:p>
                                 <w:pPr>
-                                  <w:pStyle w:val="14"/>
+                                  <w:pStyle w:val="Sinespaciado"/>
                                   <w:spacing w:before="80" w:after="40"/>
                                   <w:rPr>
                                     <w:caps/>
-                                    <w:color w:val="303030" w:themeColor="text1"/>
+                                    <w:color w:val="000000" w:themeColor="text1"/>
                                     <w:sz w:val="28"/>
                                     <w:szCs w:val="24"/>
-                                    <w14:textFill>
-                                      <w14:solidFill>
-                                        <w14:schemeClr w14:val="tx1"/>
-                                      </w14:solidFill>
-                                    </w14:textFill>
                                   </w:rPr>
                                 </w:pPr>
                               </w:p>
@@ -479,26 +396,21 @@
               </mc:Choice>
               <mc:Fallback>
                 <w:pict>
-                  <v:shape id="Cuadro de texto 131" o:spid="_x0000_s1026" o:spt="202" type="#_x0000_t202" style="position:absolute;left:0pt;margin-left:-0.3pt;margin-top:93.75pt;height:440.3pt;width:427.05pt;mso-position-horizontal-relative:margin;mso-position-vertical-relative:page;mso-wrap-distance-bottom:0pt;mso-wrap-distance-left:14.4pt;mso-wrap-distance-right:14.4pt;mso-wrap-distance-top:0pt;z-index:251664384;mso-width-relative:page;mso-height-relative:page;" filled="f" stroked="f" coordsize="21600,21600" o:gfxdata="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">
-                    <v:fill on="f" focussize="0,0"/>
-                    <v:stroke on="f" weight="0.5pt"/>
-                    <v:imagedata o:title=""/>
-                    <o:lock v:ext="edit" aspectratio="f"/>
-                    <v:textbox inset="0mm,0mm,0mm,0mm">
+                  <v:shapetype id="_x0000_t202" coordsize="21600,21600" o:spt="202" path="m,l,21600r21600,l21600,xe">
+                    <v:stroke joinstyle="miter"/>
+                    <v:path gradientshapeok="t" o:connecttype="rect"/>
+                  </v:shapetype>
+                  <v:shape id="Cuadro de texto 131" o:spid="_x0000_s1026" type="#_x0000_t202" style="position:absolute;margin-left:-.3pt;margin-top:93.75pt;width:427.05pt;height:440.3pt;z-index:251664384;visibility:visible;mso-wrap-style:square;mso-wrap-distance-left:14.4pt;mso-wrap-distance-top:0;mso-wrap-distance-right:14.4pt;mso-wrap-distance-bottom:0;mso-position-horizontal:absolute;mso-position-horizontal-relative:margin;mso-position-vertical:absolute;mso-position-vertical-relative:page;v-text-anchor:top" o:gfxdata="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" filled="f" stroked="f" strokeweight=".5pt">
+                    <v:textbox inset="0,0,0,0">
                       <w:txbxContent>
                         <w:p>
                           <w:pPr>
-                            <w:pStyle w:val="14"/>
+                            <w:pStyle w:val="Sinespaciado"/>
                             <w:spacing w:before="40" w:after="560" w:line="216" w:lineRule="auto"/>
                             <w:rPr>
                               <w:color w:val="4F81BD" w:themeColor="accent1"/>
                               <w:sz w:val="96"/>
                               <w:szCs w:val="72"/>
-                              <w14:textFill>
-                                <w14:solidFill>
-                                  <w14:schemeClr w14:val="accent1"/>
-                                </w14:solidFill>
-                              </w14:textFill>
                             </w:rPr>
                           </w:pPr>
                           <w:sdt>
@@ -507,42 +419,31 @@
                                 <w:color w:val="4F81BD" w:themeColor="accent1"/>
                                 <w:sz w:val="96"/>
                                 <w:szCs w:val="72"/>
-                                <w14:textFill>
-                                  <w14:solidFill>
-                                    <w14:schemeClr w14:val="accent1"/>
-                                  </w14:solidFill>
-                                </w14:textFill>
                               </w:rPr>
                               <w:alias w:val="Título"/>
                               <w:id w:val="1797635873"/>
                               <w:text/>
                             </w:sdtPr>
-                            <w:sdtEndPr>
-                              <w:rPr>
-                                <w:color w:val="4F81BD" w:themeColor="accent1"/>
-                                <w:sz w:val="96"/>
-                                <w:szCs w:val="72"/>
-                                <w14:textFill>
-                                  <w14:solidFill>
-                                    <w14:schemeClr w14:val="accent1"/>
-                                  </w14:solidFill>
-                                </w14:textFill>
-                              </w:rPr>
-                            </w:sdtEndPr>
+                            <w:sdtEndPr/>
                             <w:sdtContent>
                               <w:r>
                                 <w:rPr>
                                   <w:color w:val="4F81BD" w:themeColor="accent1"/>
                                   <w:sz w:val="96"/>
                                   <w:szCs w:val="72"/>
-                                  <w14:textFill>
-                                    <w14:solidFill>
-                                      <w14:schemeClr w14:val="accent1"/>
-                                    </w14:solidFill>
-                                  </w14:textFill>
                                 </w:rPr>
-                                <w:t>Plan de cambios</w:t>
+                                <w:t xml:space="preserve">Plan de </w:t>
                               </w:r>
+                              <w:proofErr w:type="spellStart"/>
+                              <w:r>
+                                <w:rPr>
+                                  <w:color w:val="4F81BD" w:themeColor="accent1"/>
+                                  <w:sz w:val="96"/>
+                                  <w:szCs w:val="72"/>
+                                </w:rPr>
+                                <w:t>cambios</w:t>
+                              </w:r>
+                              <w:proofErr w:type="spellEnd"/>
                             </w:sdtContent>
                           </w:sdt>
                         </w:p>
@@ -550,30 +451,23 @@
                           <w:sdtPr>
                             <w:rPr>
                               <w:caps/>
-                              <w:color w:val="215968" w:themeColor="accent5" w:themeShade="80"/>
+                              <w:color w:val="215868" w:themeColor="accent5" w:themeShade="80"/>
                               <w:sz w:val="32"/>
                               <w:szCs w:val="28"/>
                             </w:rPr>
                             <w:alias w:val="Subtítulo"/>
-                            <w:id w:val="0"/>
+                            <w:id w:val="1219785858"/>
                             <w:text/>
                           </w:sdtPr>
-                          <w:sdtEndPr>
-                            <w:rPr>
-                              <w:caps/>
-                              <w:color w:val="215968" w:themeColor="accent5" w:themeShade="80"/>
-                              <w:sz w:val="32"/>
-                              <w:szCs w:val="28"/>
-                            </w:rPr>
-                          </w:sdtEndPr>
+                          <w:sdtEndPr/>
                           <w:sdtContent>
                             <w:p>
                               <w:pPr>
-                                <w:pStyle w:val="14"/>
+                                <w:pStyle w:val="Sinespaciado"/>
                                 <w:spacing w:before="40" w:after="40"/>
                                 <w:rPr>
                                   <w:caps/>
-                                  <w:color w:val="215968" w:themeColor="accent5" w:themeShade="80"/>
+                                  <w:color w:val="215868" w:themeColor="accent5" w:themeShade="80"/>
                                   <w:sz w:val="32"/>
                                   <w:szCs w:val="28"/>
                                 </w:rPr>
@@ -581,7 +475,7 @@
                               <w:r>
                                 <w:rPr>
                                   <w:caps/>
-                                  <w:color w:val="215968" w:themeColor="accent5" w:themeShade="80"/>
+                                  <w:color w:val="215868" w:themeColor="accent5" w:themeShade="80"/>
                                   <w:sz w:val="32"/>
                                   <w:szCs w:val="28"/>
                                 </w:rPr>
@@ -592,75 +486,55 @@
                         </w:sdt>
                         <w:p>
                           <w:pPr>
-                            <w:pStyle w:val="14"/>
+                            <w:pStyle w:val="Sinespaciado"/>
                             <w:spacing w:before="80" w:after="40"/>
                             <w:rPr>
                               <w:caps/>
                               <w:color w:val="4BACC6" w:themeColor="accent5"/>
                               <w:sz w:val="28"/>
                               <w:szCs w:val="24"/>
-                              <w14:textFill>
-                                <w14:solidFill>
-                                  <w14:schemeClr w14:val="accent5"/>
-                                </w14:solidFill>
-                              </w14:textFill>
                             </w:rPr>
                           </w:pPr>
                         </w:p>
                         <w:p>
                           <w:pPr>
-                            <w:pStyle w:val="14"/>
+                            <w:pStyle w:val="Sinespaciado"/>
                             <w:spacing w:before="80" w:after="40"/>
                             <w:rPr>
                               <w:caps/>
                               <w:color w:val="4BACC6" w:themeColor="accent5"/>
                               <w:sz w:val="28"/>
                               <w:szCs w:val="24"/>
-                              <w14:textFill>
-                                <w14:solidFill>
-                                  <w14:schemeClr w14:val="accent5"/>
-                                </w14:solidFill>
-                              </w14:textFill>
                             </w:rPr>
                           </w:pPr>
                         </w:p>
                         <w:p>
                           <w:pPr>
-                            <w:pStyle w:val="14"/>
+                            <w:pStyle w:val="Sinespaciado"/>
                             <w:spacing w:before="80" w:after="40"/>
                             <w:rPr>
                               <w:caps/>
                               <w:color w:val="4BACC6" w:themeColor="accent5"/>
                               <w:sz w:val="28"/>
                               <w:szCs w:val="24"/>
-                              <w14:textFill>
-                                <w14:solidFill>
-                                  <w14:schemeClr w14:val="accent5"/>
-                                </w14:solidFill>
-                              </w14:textFill>
                             </w:rPr>
                           </w:pPr>
                         </w:p>
                         <w:p>
                           <w:pPr>
-                            <w:pStyle w:val="14"/>
+                            <w:pStyle w:val="Sinespaciado"/>
                             <w:spacing w:before="80" w:after="40"/>
                             <w:rPr>
                               <w:caps/>
-                              <w:color w:val="303030" w:themeColor="text1"/>
+                              <w:color w:val="000000" w:themeColor="text1"/>
                               <w:sz w:val="28"/>
                               <w:szCs w:val="24"/>
-                              <w14:textFill>
-                                <w14:solidFill>
-                                  <w14:schemeClr w14:val="tx1"/>
-                                </w14:solidFill>
-                              </w14:textFill>
                             </w:rPr>
                           </w:pPr>
                           <w:r>
                             <w:rPr>
                               <w:caps/>
-                              <w:color w:val="7F7F7F" w:themeColor="background1" w:themeShade="80"/>
+                              <w:color w:val="808080" w:themeColor="background1" w:themeShade="80"/>
                               <w:sz w:val="28"/>
                               <w:szCs w:val="24"/>
                             </w:rPr>
@@ -669,168 +543,121 @@
                           <w:r>
                             <w:rPr>
                               <w:caps/>
-                              <w:color w:val="303030" w:themeColor="text1"/>
+                              <w:color w:val="000000" w:themeColor="text1"/>
                               <w:sz w:val="28"/>
                               <w:szCs w:val="24"/>
-                              <w14:textFill>
-                                <w14:solidFill>
-                                  <w14:schemeClr w14:val="tx1"/>
-                                </w14:solidFill>
-                              </w14:textFill>
                             </w:rPr>
                             <w:t>:</w:t>
                           </w:r>
                         </w:p>
                         <w:p>
                           <w:pPr>
-                            <w:pStyle w:val="14"/>
+                            <w:pStyle w:val="Sinespaciado"/>
                             <w:spacing w:before="80" w:after="40"/>
                             <w:rPr>
                               <w:caps/>
-                              <w:color w:val="303030" w:themeColor="text1"/>
+                              <w:color w:val="000000" w:themeColor="text1"/>
                               <w:sz w:val="28"/>
                               <w:szCs w:val="24"/>
-                              <w14:textFill>
-                                <w14:solidFill>
-                                  <w14:schemeClr w14:val="tx1"/>
-                                </w14:solidFill>
-                              </w14:textFill>
                             </w:rPr>
                           </w:pPr>
                           <w:r>
                             <w:rPr>
                               <w:caps/>
-                              <w:color w:val="303030" w:themeColor="text1"/>
+                              <w:color w:val="000000" w:themeColor="text1"/>
                               <w:sz w:val="28"/>
                               <w:szCs w:val="24"/>
-                              <w14:textFill>
-                                <w14:solidFill>
-                                  <w14:schemeClr w14:val="tx1"/>
-                                </w14:solidFill>
-                              </w14:textFill>
                             </w:rPr>
                             <w:t>Alejo Díaz César Jesús</w:t>
                           </w:r>
                         </w:p>
                         <w:p>
                           <w:pPr>
-                            <w:pStyle w:val="14"/>
+                            <w:pStyle w:val="Sinespaciado"/>
                             <w:spacing w:before="80" w:after="40"/>
                             <w:rPr>
                               <w:caps/>
-                              <w:color w:val="303030" w:themeColor="text1"/>
+                              <w:color w:val="000000" w:themeColor="text1"/>
                               <w:sz w:val="28"/>
                               <w:szCs w:val="24"/>
-                              <w14:textFill>
-                                <w14:solidFill>
-                                  <w14:schemeClr w14:val="tx1"/>
-                                </w14:solidFill>
-                              </w14:textFill>
                             </w:rPr>
                           </w:pPr>
                           <w:r>
                             <w:rPr>
                               <w:caps/>
-                              <w:color w:val="303030" w:themeColor="text1"/>
+                              <w:color w:val="000000" w:themeColor="text1"/>
                               <w:sz w:val="28"/>
                               <w:szCs w:val="24"/>
-                              <w14:textFill>
-                                <w14:solidFill>
-                                  <w14:schemeClr w14:val="tx1"/>
-                                </w14:solidFill>
-                              </w14:textFill>
                             </w:rPr>
                             <w:t>Cabrera Herrera Fernando Mikhail</w:t>
                           </w:r>
                         </w:p>
                         <w:p>
                           <w:pPr>
-                            <w:pStyle w:val="14"/>
+                            <w:pStyle w:val="Sinespaciado"/>
                             <w:spacing w:before="80" w:after="40"/>
                             <w:rPr>
                               <w:caps/>
-                              <w:color w:val="303030" w:themeColor="text1"/>
+                              <w:color w:val="000000" w:themeColor="text1"/>
                               <w:sz w:val="28"/>
                               <w:szCs w:val="24"/>
-                              <w14:textFill>
-                                <w14:solidFill>
-                                  <w14:schemeClr w14:val="tx1"/>
-                                </w14:solidFill>
-                              </w14:textFill>
                             </w:rPr>
                           </w:pPr>
                           <w:r>
                             <w:rPr>
                               <w:caps/>
-                              <w:color w:val="303030" w:themeColor="text1"/>
+                              <w:color w:val="000000" w:themeColor="text1"/>
                               <w:sz w:val="28"/>
                               <w:szCs w:val="24"/>
-                              <w14:textFill>
-                                <w14:solidFill>
-                                  <w14:schemeClr w14:val="tx1"/>
-                                </w14:solidFill>
-                              </w14:textFill>
                             </w:rPr>
                             <w:t>López Benítez Paola Maraí</w:t>
                           </w:r>
                         </w:p>
                         <w:p>
                           <w:pPr>
-                            <w:pStyle w:val="14"/>
+                            <w:pStyle w:val="Sinespaciado"/>
                             <w:spacing w:before="80" w:after="40"/>
                             <w:rPr>
                               <w:caps/>
-                              <w:color w:val="303030" w:themeColor="text1"/>
+                              <w:color w:val="000000" w:themeColor="text1"/>
                               <w:sz w:val="28"/>
                               <w:szCs w:val="24"/>
-                              <w14:textFill>
-                                <w14:solidFill>
-                                  <w14:schemeClr w14:val="tx1"/>
-                                </w14:solidFill>
-                              </w14:textFill>
                             </w:rPr>
                           </w:pPr>
                           <w:r>
                             <w:rPr>
                               <w:caps/>
-                              <w:color w:val="303030" w:themeColor="text1"/>
+                              <w:color w:val="000000" w:themeColor="text1"/>
                               <w:sz w:val="28"/>
                               <w:szCs w:val="24"/>
-                              <w14:textFill>
-                                <w14:solidFill>
-                                  <w14:schemeClr w14:val="tx1"/>
-                                </w14:solidFill>
-                              </w14:textFill>
                             </w:rPr>
                             <w:t>Vázquez Casas Laura Giselle</w:t>
                           </w:r>
                         </w:p>
                         <w:p>
                           <w:pPr>
-                            <w:pStyle w:val="14"/>
+                            <w:pStyle w:val="Sinespaciado"/>
                             <w:spacing w:before="80" w:after="40"/>
                             <w:rPr>
                               <w:caps/>
-                              <w:color w:val="303030" w:themeColor="text1"/>
+                              <w:color w:val="000000" w:themeColor="text1"/>
                               <w:sz w:val="28"/>
                               <w:szCs w:val="24"/>
-                              <w14:textFill>
-                                <w14:solidFill>
-                                  <w14:schemeClr w14:val="tx1"/>
-                                </w14:solidFill>
-                              </w14:textFill>
                             </w:rPr>
                           </w:pPr>
                         </w:p>
                       </w:txbxContent>
                     </v:textbox>
-                    <w10:wrap type="square"/>
+                    <w10:wrap type="square" anchorx="margin" anchory="page"/>
                   </v:shape>
                 </w:pict>
               </mc:Fallback>
             </mc:AlternateContent>
           </w:r>
           <w:r>
+            <w:rPr>
+              <w:noProof/>
+            </w:rPr>
             <mc:AlternateContent>
               <mc:Choice Requires="wps">
                 <w:drawing>
@@ -900,48 +727,27 @@
                                     <w:color w:val="FFFFFF" w:themeColor="background1"/>
                                     <w:sz w:val="24"/>
                                     <w:szCs w:val="24"/>
-                                    <w14:textFill>
-                                      <w14:solidFill>
-                                        <w14:schemeClr w14:val="bg1"/>
-                                      </w14:solidFill>
-                                    </w14:textFill>
                                   </w:rPr>
                                   <w:alias w:val="Año"/>
-                                  <w:id w:val="0"/>
+                                  <w:id w:val="-21247061"/>
                                   <w:showingPlcHdr/>
                                   <w:date>
                                     <w:dateFormat w:val="yyyy"/>
                                     <w:lid w:val="es-ES"/>
-                                    <w:storeMappedDataAs w:val="datetime"/>
+                                    <w:storeMappedDataAs w:val="dateTime"/>
                                     <w:calendar w:val="gregorian"/>
                                   </w:date>
                                 </w:sdtPr>
-                                <w:sdtEndPr>
-                                  <w:rPr>
-                                    <w:color w:val="FFFFFF" w:themeColor="background1"/>
-                                    <w:sz w:val="24"/>
-                                    <w:szCs w:val="24"/>
-                                    <w14:textFill>
-                                      <w14:solidFill>
-                                        <w14:schemeClr w14:val="bg1"/>
-                                      </w14:solidFill>
-                                    </w14:textFill>
-                                  </w:rPr>
-                                </w:sdtEndPr>
+                                <w:sdtEndPr/>
                                 <w:sdtContent>
                                   <w:p>
                                     <w:pPr>
-                                      <w:pStyle w:val="14"/>
+                                      <w:pStyle w:val="Sinespaciado"/>
                                       <w:jc w:val="right"/>
                                       <w:rPr>
                                         <w:color w:val="FFFFFF" w:themeColor="background1"/>
                                         <w:sz w:val="24"/>
                                         <w:szCs w:val="24"/>
-                                        <w14:textFill>
-                                          <w14:solidFill>
-                                            <w14:schemeClr w14:val="bg1"/>
-                                          </w14:solidFill>
-                                        </w14:textFill>
                                       </w:rPr>
                                     </w:pPr>
                                     <w:r>
@@ -949,11 +755,6 @@
                                         <w:color w:val="FFFFFF" w:themeColor="background1"/>
                                         <w:sz w:val="24"/>
                                         <w:szCs w:val="24"/>
-                                        <w14:textFill>
-                                          <w14:solidFill>
-                                            <w14:schemeClr w14:val="bg1"/>
-                                          </w14:solidFill>
-                                        </w14:textFill>
                                       </w:rPr>
                                       <w:t xml:space="preserve">     </w:t>
                                     </w:r>
@@ -979,12 +780,9 @@
               </mc:Choice>
               <mc:Fallback>
                 <w:pict>
-                  <v:rect id="Rectángulo 132" o:spid="_x0000_s1026" o:spt="1" style="position:absolute;left:0pt;margin-left:480.5pt;margin-top:18.2pt;height:77.75pt;width:46.8pt;mso-position-horizontal-relative:page;mso-position-vertical-relative:page;z-index:251654144;v-text-anchor:bottom;mso-width-relative:page;mso-height-relative:page;mso-width-percent:76;mso-height-percent:98;" fillcolor="#4F81BD [3204]" filled="t" stroked="f" coordsize="21600,21600" o:gfxdata="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">
-                    <v:fill on="t" focussize="0,0"/>
-                    <v:stroke on="f" weight="2pt"/>
-                    <v:imagedata o:title=""/>
+                  <v:rect id="Rectángulo 132" o:spid="_x0000_s1027" style="position:absolute;margin-left:-4.4pt;margin-top:0;width:46.8pt;height:77.75pt;z-index:251654144;visibility:visible;mso-wrap-style:square;mso-width-percent:76;mso-height-percent:98;mso-top-percent:23;mso-wrap-distance-left:9pt;mso-wrap-distance-top:0;mso-wrap-distance-right:9pt;mso-wrap-distance-bottom:0;mso-position-horizontal:right;mso-position-horizontal-relative:margin;mso-position-vertical-relative:page;mso-width-percent:76;mso-height-percent:98;mso-top-percent:23;mso-width-relative:page;mso-height-relative:page;v-text-anchor:bottom" o:gfxdata="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" fillcolor="#4f81bd [3204]" stroked="f" strokeweight="2pt">
                     <o:lock v:ext="edit" aspectratio="t"/>
-                    <v:textbox inset="1.27mm,1.27mm,1.27mm,1.27mm">
+                    <v:textbox inset="3.6pt,,3.6pt">
                       <w:txbxContent>
                         <w:sdt>
                           <w:sdtPr>
@@ -992,48 +790,27 @@
                               <w:color w:val="FFFFFF" w:themeColor="background1"/>
                               <w:sz w:val="24"/>
                               <w:szCs w:val="24"/>
-                              <w14:textFill>
-                                <w14:solidFill>
-                                  <w14:schemeClr w14:val="bg1"/>
-                                </w14:solidFill>
-                              </w14:textFill>
                             </w:rPr>
                             <w:alias w:val="Año"/>
-                            <w:id w:val="0"/>
+                            <w:id w:val="-21247061"/>
                             <w:showingPlcHdr/>
                             <w:date>
                               <w:dateFormat w:val="yyyy"/>
                               <w:lid w:val="es-ES"/>
-                              <w:storeMappedDataAs w:val="datetime"/>
+                              <w:storeMappedDataAs w:val="dateTime"/>
                               <w:calendar w:val="gregorian"/>
                             </w:date>
                           </w:sdtPr>
-                          <w:sdtEndPr>
-                            <w:rPr>
-                              <w:color w:val="FFFFFF" w:themeColor="background1"/>
-                              <w:sz w:val="24"/>
-                              <w:szCs w:val="24"/>
-                              <w14:textFill>
-                                <w14:solidFill>
-                                  <w14:schemeClr w14:val="bg1"/>
-                                </w14:solidFill>
-                              </w14:textFill>
-                            </w:rPr>
-                          </w:sdtEndPr>
+                          <w:sdtEndPr/>
                           <w:sdtContent>
                             <w:p>
                               <w:pPr>
-                                <w:pStyle w:val="14"/>
+                                <w:pStyle w:val="Sinespaciado"/>
                                 <w:jc w:val="right"/>
                                 <w:rPr>
                                   <w:color w:val="FFFFFF" w:themeColor="background1"/>
                                   <w:sz w:val="24"/>
                                   <w:szCs w:val="24"/>
-                                  <w14:textFill>
-                                    <w14:solidFill>
-                                      <w14:schemeClr w14:val="bg1"/>
-                                    </w14:solidFill>
-                                  </w14:textFill>
                                 </w:rPr>
                               </w:pPr>
                               <w:r>
@@ -1041,11 +818,6 @@
                                   <w:color w:val="FFFFFF" w:themeColor="background1"/>
                                   <w:sz w:val="24"/>
                                   <w:szCs w:val="24"/>
-                                  <w14:textFill>
-                                    <w14:solidFill>
-                                      <w14:schemeClr w14:val="bg1"/>
-                                    </w14:solidFill>
-                                  </w14:textFill>
                                 </w:rPr>
                                 <w:t xml:space="preserve">     </w:t>
                               </w:r>
@@ -1054,6 +826,7 @@
                         </w:sdt>
                       </w:txbxContent>
                     </v:textbox>
+                    <w10:wrap anchorx="margin" anchory="page"/>
                   </v:rect>
                 </w:pict>
               </mc:Fallback>
@@ -1064,7 +837,7 @@
           <w:pPr>
             <w:ind w:left="142"/>
             <w:rPr>
-              <w:rFonts w:ascii="Arial" w:hAnsi="Arial" w:eastAsia="Arial" w:cs="Arial"/>
+              <w:rFonts w:ascii="Arial" w:eastAsia="Arial" w:hAnsi="Arial" w:cs="Arial"/>
               <w:color w:val="000000"/>
             </w:rPr>
           </w:pPr>
@@ -1073,24 +846,18 @@
     </w:sdt>
     <w:tbl>
       <w:tblPr>
-        <w:tblStyle w:val="13"/>
+        <w:tblStyle w:val="Style11"/>
         <w:tblW w:w="13858" w:type="dxa"/>
-        <w:tblInd w:w="0" w:type="dxa"/>
         <w:tblBorders>
-          <w:top w:val="single" w:color="000000" w:sz="4" w:space="0"/>
-          <w:left w:val="single" w:color="000000" w:sz="4" w:space="0"/>
-          <w:bottom w:val="single" w:color="000000" w:sz="4" w:space="0"/>
-          <w:right w:val="single" w:color="000000" w:sz="4" w:space="0"/>
-          <w:insideH w:val="single" w:color="000000" w:sz="4" w:space="0"/>
-          <w:insideV w:val="single" w:color="000000" w:sz="4" w:space="0"/>
+          <w:top w:val="single" w:sz="4" w:space="0" w:color="000000"/>
+          <w:left w:val="single" w:sz="4" w:space="0" w:color="000000"/>
+          <w:bottom w:val="single" w:sz="4" w:space="0" w:color="000000"/>
+          <w:right w:val="single" w:sz="4" w:space="0" w:color="000000"/>
+          <w:insideH w:val="single" w:sz="4" w:space="0" w:color="000000"/>
+          <w:insideV w:val="single" w:sz="4" w:space="0" w:color="000000"/>
         </w:tblBorders>
         <w:tblLayout w:type="fixed"/>
-        <w:tblCellMar>
-          <w:top w:w="0" w:type="dxa"/>
-          <w:left w:w="108" w:type="dxa"/>
-          <w:bottom w:w="0" w:type="dxa"/>
-          <w:right w:w="108" w:type="dxa"/>
-        </w:tblCellMar>
+        <w:tblLook w:val="04A0" w:firstRow="1" w:lastRow="0" w:firstColumn="1" w:lastColumn="0" w:noHBand="0" w:noVBand="1"/>
       </w:tblPr>
       <w:tblGrid>
         <w:gridCol w:w="2089"/>
@@ -1099,23 +866,6 @@
         <w:gridCol w:w="1814"/>
       </w:tblGrid>
       <w:tr>
-        <w:tblPrEx>
-          <w:tblBorders>
-            <w:top w:val="single" w:color="000000" w:sz="4" w:space="0"/>
-            <w:left w:val="single" w:color="000000" w:sz="4" w:space="0"/>
-            <w:bottom w:val="single" w:color="000000" w:sz="4" w:space="0"/>
-            <w:right w:val="single" w:color="000000" w:sz="4" w:space="0"/>
-            <w:insideH w:val="single" w:color="000000" w:sz="4" w:space="0"/>
-            <w:insideV w:val="single" w:color="000000" w:sz="4" w:space="0"/>
-          </w:tblBorders>
-          <w:tblLayout w:type="fixed"/>
-          <w:tblCellMar>
-            <w:top w:w="0" w:type="dxa"/>
-            <w:left w:w="108" w:type="dxa"/>
-            <w:bottom w:w="0" w:type="dxa"/>
-            <w:right w:w="108" w:type="dxa"/>
-          </w:tblCellMar>
-        </w:tblPrEx>
         <w:tc>
           <w:tcPr>
             <w:tcW w:w="2089" w:type="dxa"/>
@@ -1218,23 +968,6 @@
         </w:tc>
       </w:tr>
       <w:tr>
-        <w:tblPrEx>
-          <w:tblBorders>
-            <w:top w:val="single" w:color="000000" w:sz="4" w:space="0"/>
-            <w:left w:val="single" w:color="000000" w:sz="4" w:space="0"/>
-            <w:bottom w:val="single" w:color="000000" w:sz="4" w:space="0"/>
-            <w:right w:val="single" w:color="000000" w:sz="4" w:space="0"/>
-            <w:insideH w:val="single" w:color="000000" w:sz="4" w:space="0"/>
-            <w:insideV w:val="single" w:color="000000" w:sz="4" w:space="0"/>
-          </w:tblBorders>
-          <w:tblLayout w:type="fixed"/>
-          <w:tblCellMar>
-            <w:top w:w="0" w:type="dxa"/>
-            <w:left w:w="108" w:type="dxa"/>
-            <w:bottom w:w="0" w:type="dxa"/>
-            <w:right w:w="108" w:type="dxa"/>
-          </w:tblCellMar>
-        </w:tblPrEx>
         <w:tc>
           <w:tcPr>
             <w:tcW w:w="2089" w:type="dxa"/>
@@ -1268,13 +1001,6 @@
                 <w:ilvl w:val="0"/>
                 <w:numId w:val="1"/>
               </w:numPr>
-              <w:pBdr>
-                <w:top w:val="none" w:color="auto" w:sz="0" w:space="0"/>
-                <w:left w:val="none" w:color="auto" w:sz="0" w:space="0"/>
-                <w:bottom w:val="none" w:color="auto" w:sz="0" w:space="0"/>
-                <w:right w:val="none" w:color="auto" w:sz="0" w:space="0"/>
-                <w:between w:val="none" w:color="auto" w:sz="0" w:space="0"/>
-              </w:pBdr>
               <w:spacing w:after="0" w:line="240" w:lineRule="auto"/>
               <w:contextualSpacing/>
               <w:rPr>
@@ -1300,13 +1026,6 @@
                 <w:ilvl w:val="0"/>
                 <w:numId w:val="1"/>
               </w:numPr>
-              <w:pBdr>
-                <w:top w:val="none" w:color="auto" w:sz="0" w:space="0"/>
-                <w:left w:val="none" w:color="auto" w:sz="0" w:space="0"/>
-                <w:bottom w:val="none" w:color="auto" w:sz="0" w:space="0"/>
-                <w:right w:val="none" w:color="auto" w:sz="0" w:space="0"/>
-                <w:between w:val="none" w:color="auto" w:sz="0" w:space="0"/>
-              </w:pBdr>
               <w:spacing w:after="0" w:line="240" w:lineRule="auto"/>
               <w:contextualSpacing/>
               <w:rPr>
@@ -1332,13 +1051,6 @@
                 <w:ilvl w:val="0"/>
                 <w:numId w:val="1"/>
               </w:numPr>
-              <w:pBdr>
-                <w:top w:val="none" w:color="auto" w:sz="0" w:space="0"/>
-                <w:left w:val="none" w:color="auto" w:sz="0" w:space="0"/>
-                <w:bottom w:val="none" w:color="auto" w:sz="0" w:space="0"/>
-                <w:right w:val="none" w:color="auto" w:sz="0" w:space="0"/>
-                <w:between w:val="none" w:color="auto" w:sz="0" w:space="0"/>
-              </w:pBdr>
               <w:spacing w:after="0" w:line="240" w:lineRule="auto"/>
               <w:contextualSpacing/>
               <w:rPr>
@@ -1369,13 +1081,6 @@
                 <w:ilvl w:val="0"/>
                 <w:numId w:val="1"/>
               </w:numPr>
-              <w:pBdr>
-                <w:top w:val="none" w:color="auto" w:sz="0" w:space="0"/>
-                <w:left w:val="none" w:color="auto" w:sz="0" w:space="0"/>
-                <w:bottom w:val="none" w:color="auto" w:sz="0" w:space="0"/>
-                <w:right w:val="none" w:color="auto" w:sz="0" w:space="0"/>
-                <w:between w:val="none" w:color="auto" w:sz="0" w:space="0"/>
-              </w:pBdr>
               <w:spacing w:after="0" w:line="240" w:lineRule="auto"/>
               <w:contextualSpacing/>
               <w:rPr>
@@ -1401,13 +1106,6 @@
                 <w:ilvl w:val="0"/>
                 <w:numId w:val="1"/>
               </w:numPr>
-              <w:pBdr>
-                <w:top w:val="none" w:color="auto" w:sz="0" w:space="0"/>
-                <w:left w:val="none" w:color="auto" w:sz="0" w:space="0"/>
-                <w:bottom w:val="none" w:color="auto" w:sz="0" w:space="0"/>
-                <w:right w:val="none" w:color="auto" w:sz="0" w:space="0"/>
-                <w:between w:val="none" w:color="auto" w:sz="0" w:space="0"/>
-              </w:pBdr>
               <w:spacing w:after="0" w:line="240" w:lineRule="auto"/>
               <w:contextualSpacing/>
               <w:rPr>
@@ -1450,13 +1148,6 @@
                 <w:ilvl w:val="0"/>
                 <w:numId w:val="1"/>
               </w:numPr>
-              <w:pBdr>
-                <w:top w:val="none" w:color="auto" w:sz="0" w:space="0"/>
-                <w:left w:val="none" w:color="auto" w:sz="0" w:space="0"/>
-                <w:bottom w:val="none" w:color="auto" w:sz="0" w:space="0"/>
-                <w:right w:val="none" w:color="auto" w:sz="0" w:space="0"/>
-                <w:between w:val="none" w:color="auto" w:sz="0" w:space="0"/>
-              </w:pBdr>
               <w:spacing w:after="0" w:line="240" w:lineRule="auto"/>
               <w:contextualSpacing/>
               <w:rPr>
@@ -1499,13 +1190,6 @@
                 <w:ilvl w:val="0"/>
                 <w:numId w:val="1"/>
               </w:numPr>
-              <w:pBdr>
-                <w:top w:val="none" w:color="auto" w:sz="0" w:space="0"/>
-                <w:left w:val="none" w:color="auto" w:sz="0" w:space="0"/>
-                <w:bottom w:val="none" w:color="auto" w:sz="0" w:space="0"/>
-                <w:right w:val="none" w:color="auto" w:sz="0" w:space="0"/>
-                <w:between w:val="none" w:color="auto" w:sz="0" w:space="0"/>
-              </w:pBdr>
               <w:spacing w:after="0" w:line="240" w:lineRule="auto"/>
               <w:contextualSpacing/>
               <w:rPr>
@@ -1522,7 +1206,16 @@
                 <w:sz w:val="24"/>
                 <w:szCs w:val="24"/>
               </w:rPr>
-              <w:t xml:space="preserve">Cliente absorberá los costos que impliquen este cambio. </w:t>
+              <w:t xml:space="preserve">Cliente absorberá los </w:t>
+            </w:r>
+            <w:r>
+              <w:rPr>
+                <w:rFonts w:ascii="Arial" w:hAnsi="Arial" w:cs="Arial"/>
+                <w:color w:val="000000"/>
+                <w:sz w:val="24"/>
+                <w:szCs w:val="24"/>
+              </w:rPr>
+              <w:t xml:space="preserve">costos que impliquen este cambio. </w:t>
             </w:r>
           </w:p>
         </w:tc>
@@ -1551,23 +1244,6 @@
         </w:tc>
       </w:tr>
       <w:tr>
-        <w:tblPrEx>
-          <w:tblBorders>
-            <w:top w:val="single" w:color="000000" w:sz="4" w:space="0"/>
-            <w:left w:val="single" w:color="000000" w:sz="4" w:space="0"/>
-            <w:bottom w:val="single" w:color="000000" w:sz="4" w:space="0"/>
-            <w:right w:val="single" w:color="000000" w:sz="4" w:space="0"/>
-            <w:insideH w:val="single" w:color="000000" w:sz="4" w:space="0"/>
-            <w:insideV w:val="single" w:color="000000" w:sz="4" w:space="0"/>
-          </w:tblBorders>
-          <w:tblLayout w:type="fixed"/>
-          <w:tblCellMar>
-            <w:top w:w="0" w:type="dxa"/>
-            <w:left w:w="108" w:type="dxa"/>
-            <w:bottom w:w="0" w:type="dxa"/>
-            <w:right w:w="108" w:type="dxa"/>
-          </w:tblCellMar>
-        </w:tblPrEx>
         <w:tc>
           <w:tcPr>
             <w:tcW w:w="2089" w:type="dxa"/>
@@ -1587,17 +1263,7 @@
                 <w:sz w:val="24"/>
                 <w:szCs w:val="24"/>
               </w:rPr>
-              <w:t xml:space="preserve">Modelo </w:t>
-            </w:r>
-            <w:bookmarkStart w:id="0" w:name="_GoBack"/>
-            <w:bookmarkEnd w:id="0"/>
-            <w:r>
-              <w:rPr>
-                <w:rFonts w:ascii="Arial" w:hAnsi="Arial" w:cs="Arial"/>
-                <w:sz w:val="24"/>
-                <w:szCs w:val="24"/>
-              </w:rPr>
-              <w:t>de datos</w:t>
+              <w:t>Modelo de datos</w:t>
             </w:r>
           </w:p>
         </w:tc>
@@ -1611,13 +1277,6 @@
                 <w:ilvl w:val="0"/>
                 <w:numId w:val="1"/>
               </w:numPr>
-              <w:pBdr>
-                <w:top w:val="none" w:color="auto" w:sz="0" w:space="0"/>
-                <w:left w:val="none" w:color="auto" w:sz="0" w:space="0"/>
-                <w:bottom w:val="none" w:color="auto" w:sz="0" w:space="0"/>
-                <w:right w:val="none" w:color="auto" w:sz="0" w:space="0"/>
-                <w:between w:val="none" w:color="auto" w:sz="0" w:space="0"/>
-              </w:pBdr>
               <w:spacing w:after="0" w:line="240" w:lineRule="auto"/>
               <w:contextualSpacing/>
               <w:rPr>
@@ -1642,13 +1301,6 @@
                 <w:ilvl w:val="0"/>
                 <w:numId w:val="1"/>
               </w:numPr>
-              <w:pBdr>
-                <w:top w:val="none" w:color="auto" w:sz="0" w:space="0"/>
-                <w:left w:val="none" w:color="auto" w:sz="0" w:space="0"/>
-                <w:bottom w:val="none" w:color="auto" w:sz="0" w:space="0"/>
-                <w:right w:val="none" w:color="auto" w:sz="0" w:space="0"/>
-                <w:between w:val="none" w:color="auto" w:sz="0" w:space="0"/>
-              </w:pBdr>
               <w:spacing w:after="0" w:line="240" w:lineRule="auto"/>
               <w:contextualSpacing/>
               <w:rPr>
@@ -1677,13 +1329,6 @@
                 <w:ilvl w:val="0"/>
                 <w:numId w:val="1"/>
               </w:numPr>
-              <w:pBdr>
-                <w:top w:val="none" w:color="auto" w:sz="0" w:space="0"/>
-                <w:left w:val="none" w:color="auto" w:sz="0" w:space="0"/>
-                <w:bottom w:val="none" w:color="auto" w:sz="0" w:space="0"/>
-                <w:right w:val="none" w:color="auto" w:sz="0" w:space="0"/>
-                <w:between w:val="none" w:color="auto" w:sz="0" w:space="0"/>
-              </w:pBdr>
               <w:spacing w:after="0" w:line="240" w:lineRule="auto"/>
               <w:contextualSpacing/>
               <w:rPr>
@@ -1722,7 +1367,15 @@
                 <w:sz w:val="24"/>
                 <w:szCs w:val="24"/>
               </w:rPr>
-              <w:t>Un cambio en los flujos de datos debe estar especificado en el contrato</w:t>
+              <w:t xml:space="preserve">Un cambio en los flujos de datos debe estar </w:t>
+            </w:r>
+            <w:r>
+              <w:rPr>
+                <w:rFonts w:ascii="Arial" w:hAnsi="Arial" w:cs="Arial"/>
+                <w:sz w:val="24"/>
+                <w:szCs w:val="24"/>
+              </w:rPr>
+              <w:t>especificado en el contrato</w:t>
             </w:r>
           </w:p>
         </w:tc>
@@ -1751,23 +1404,6 @@
         </w:tc>
       </w:tr>
       <w:tr>
-        <w:tblPrEx>
-          <w:tblBorders>
-            <w:top w:val="single" w:color="000000" w:sz="4" w:space="0"/>
-            <w:left w:val="single" w:color="000000" w:sz="4" w:space="0"/>
-            <w:bottom w:val="single" w:color="000000" w:sz="4" w:space="0"/>
-            <w:right w:val="single" w:color="000000" w:sz="4" w:space="0"/>
-            <w:insideH w:val="single" w:color="000000" w:sz="4" w:space="0"/>
-            <w:insideV w:val="single" w:color="000000" w:sz="4" w:space="0"/>
-          </w:tblBorders>
-          <w:tblLayout w:type="fixed"/>
-          <w:tblCellMar>
-            <w:top w:w="0" w:type="dxa"/>
-            <w:left w:w="108" w:type="dxa"/>
-            <w:bottom w:w="0" w:type="dxa"/>
-            <w:right w:w="108" w:type="dxa"/>
-          </w:tblCellMar>
-        </w:tblPrEx>
         <w:tc>
           <w:tcPr>
             <w:tcW w:w="2089" w:type="dxa"/>
@@ -1801,13 +1437,6 @@
                 <w:ilvl w:val="0"/>
                 <w:numId w:val="1"/>
               </w:numPr>
-              <w:pBdr>
-                <w:top w:val="none" w:color="auto" w:sz="0" w:space="0"/>
-                <w:left w:val="none" w:color="auto" w:sz="0" w:space="0"/>
-                <w:bottom w:val="none" w:color="auto" w:sz="0" w:space="0"/>
-                <w:right w:val="none" w:color="auto" w:sz="0" w:space="0"/>
-                <w:between w:val="none" w:color="auto" w:sz="0" w:space="0"/>
-              </w:pBdr>
               <w:spacing w:after="0" w:line="240" w:lineRule="auto"/>
               <w:contextualSpacing/>
               <w:rPr>
@@ -1837,13 +1466,6 @@
                 <w:ilvl w:val="0"/>
                 <w:numId w:val="1"/>
               </w:numPr>
-              <w:pBdr>
-                <w:top w:val="none" w:color="auto" w:sz="0" w:space="0"/>
-                <w:left w:val="none" w:color="auto" w:sz="0" w:space="0"/>
-                <w:bottom w:val="none" w:color="auto" w:sz="0" w:space="0"/>
-                <w:right w:val="none" w:color="auto" w:sz="0" w:space="0"/>
-                <w:between w:val="none" w:color="auto" w:sz="0" w:space="0"/>
-              </w:pBdr>
               <w:spacing w:after="0" w:line="240" w:lineRule="auto"/>
               <w:contextualSpacing/>
               <w:rPr>
@@ -1868,13 +1490,6 @@
                 <w:ilvl w:val="0"/>
                 <w:numId w:val="1"/>
               </w:numPr>
-              <w:pBdr>
-                <w:top w:val="none" w:color="auto" w:sz="0" w:space="0"/>
-                <w:left w:val="none" w:color="auto" w:sz="0" w:space="0"/>
-                <w:bottom w:val="none" w:color="auto" w:sz="0" w:space="0"/>
-                <w:right w:val="none" w:color="auto" w:sz="0" w:space="0"/>
-                <w:between w:val="none" w:color="auto" w:sz="0" w:space="0"/>
-              </w:pBdr>
               <w:spacing w:after="0" w:line="240" w:lineRule="auto"/>
               <w:contextualSpacing/>
               <w:rPr>
@@ -1911,23 +1526,6 @@
         </w:tc>
       </w:tr>
       <w:tr>
-        <w:tblPrEx>
-          <w:tblBorders>
-            <w:top w:val="single" w:color="000000" w:sz="4" w:space="0"/>
-            <w:left w:val="single" w:color="000000" w:sz="4" w:space="0"/>
-            <w:bottom w:val="single" w:color="000000" w:sz="4" w:space="0"/>
-            <w:right w:val="single" w:color="000000" w:sz="4" w:space="0"/>
-            <w:insideH w:val="single" w:color="000000" w:sz="4" w:space="0"/>
-            <w:insideV w:val="single" w:color="000000" w:sz="4" w:space="0"/>
-          </w:tblBorders>
-          <w:tblLayout w:type="fixed"/>
-          <w:tblCellMar>
-            <w:top w:w="0" w:type="dxa"/>
-            <w:left w:w="108" w:type="dxa"/>
-            <w:bottom w:w="0" w:type="dxa"/>
-            <w:right w:w="108" w:type="dxa"/>
-          </w:tblCellMar>
-        </w:tblPrEx>
         <w:tc>
           <w:tcPr>
             <w:tcW w:w="2089" w:type="dxa"/>
@@ -1961,13 +1559,6 @@
                 <w:ilvl w:val="0"/>
                 <w:numId w:val="1"/>
               </w:numPr>
-              <w:pBdr>
-                <w:top w:val="none" w:color="auto" w:sz="0" w:space="0"/>
-                <w:left w:val="none" w:color="auto" w:sz="0" w:space="0"/>
-                <w:bottom w:val="none" w:color="auto" w:sz="0" w:space="0"/>
-                <w:right w:val="none" w:color="auto" w:sz="0" w:space="0"/>
-                <w:between w:val="none" w:color="auto" w:sz="0" w:space="0"/>
-              </w:pBdr>
               <w:spacing w:after="0" w:line="240" w:lineRule="auto"/>
               <w:contextualSpacing/>
               <w:rPr>
@@ -1992,13 +1583,6 @@
                 <w:ilvl w:val="0"/>
                 <w:numId w:val="1"/>
               </w:numPr>
-              <w:pBdr>
-                <w:top w:val="none" w:color="auto" w:sz="0" w:space="0"/>
-                <w:left w:val="none" w:color="auto" w:sz="0" w:space="0"/>
-                <w:bottom w:val="none" w:color="auto" w:sz="0" w:space="0"/>
-                <w:right w:val="none" w:color="auto" w:sz="0" w:space="0"/>
-                <w:between w:val="none" w:color="auto" w:sz="0" w:space="0"/>
-              </w:pBdr>
               <w:spacing w:after="0" w:line="240" w:lineRule="auto"/>
               <w:contextualSpacing/>
               <w:rPr>
@@ -2013,7 +1597,15 @@
                 <w:sz w:val="24"/>
                 <w:szCs w:val="24"/>
               </w:rPr>
-              <w:t>Los casos de uso especificados no cumplen con los requerimientos</w:t>
+              <w:t>Los casos de uso especifica</w:t>
+            </w:r>
+            <w:r>
+              <w:rPr>
+                <w:rFonts w:ascii="Arial" w:hAnsi="Arial" w:cs="Arial"/>
+                <w:sz w:val="24"/>
+                <w:szCs w:val="24"/>
+              </w:rPr>
+              <w:t>dos no cumplen con los requerimientos</w:t>
             </w:r>
           </w:p>
           <w:p>
@@ -2022,13 +1614,6 @@
                 <w:ilvl w:val="0"/>
                 <w:numId w:val="1"/>
               </w:numPr>
-              <w:pBdr>
-                <w:top w:val="none" w:color="auto" w:sz="0" w:space="0"/>
-                <w:left w:val="none" w:color="auto" w:sz="0" w:space="0"/>
-                <w:bottom w:val="none" w:color="auto" w:sz="0" w:space="0"/>
-                <w:right w:val="none" w:color="auto" w:sz="0" w:space="0"/>
-                <w:between w:val="none" w:color="auto" w:sz="0" w:space="0"/>
-              </w:pBdr>
               <w:spacing w:after="0" w:line="240" w:lineRule="auto"/>
               <w:contextualSpacing/>
               <w:rPr>
@@ -2052,13 +1637,6 @@
                 <w:ilvl w:val="0"/>
                 <w:numId w:val="1"/>
               </w:numPr>
-              <w:pBdr>
-                <w:top w:val="none" w:color="auto" w:sz="0" w:space="0"/>
-                <w:left w:val="none" w:color="auto" w:sz="0" w:space="0"/>
-                <w:bottom w:val="none" w:color="auto" w:sz="0" w:space="0"/>
-                <w:right w:val="none" w:color="auto" w:sz="0" w:space="0"/>
-                <w:between w:val="none" w:color="auto" w:sz="0" w:space="0"/>
-              </w:pBdr>
               <w:spacing w:after="0" w:line="240" w:lineRule="auto"/>
               <w:contextualSpacing/>
               <w:rPr>
@@ -2087,13 +1665,6 @@
                 <w:ilvl w:val="0"/>
                 <w:numId w:val="1"/>
               </w:numPr>
-              <w:pBdr>
-                <w:top w:val="none" w:color="auto" w:sz="0" w:space="0"/>
-                <w:left w:val="none" w:color="auto" w:sz="0" w:space="0"/>
-                <w:bottom w:val="none" w:color="auto" w:sz="0" w:space="0"/>
-                <w:right w:val="none" w:color="auto" w:sz="0" w:space="0"/>
-                <w:between w:val="none" w:color="auto" w:sz="0" w:space="0"/>
-              </w:pBdr>
               <w:spacing w:after="0" w:line="240" w:lineRule="auto"/>
               <w:contextualSpacing/>
               <w:rPr>
@@ -2118,13 +1689,6 @@
                 <w:ilvl w:val="0"/>
                 <w:numId w:val="1"/>
               </w:numPr>
-              <w:pBdr>
-                <w:top w:val="none" w:color="auto" w:sz="0" w:space="0"/>
-                <w:left w:val="none" w:color="auto" w:sz="0" w:space="0"/>
-                <w:bottom w:val="none" w:color="auto" w:sz="0" w:space="0"/>
-                <w:right w:val="none" w:color="auto" w:sz="0" w:space="0"/>
-                <w:between w:val="none" w:color="auto" w:sz="0" w:space="0"/>
-              </w:pBdr>
               <w:spacing w:after="0" w:line="240" w:lineRule="auto"/>
               <w:contextualSpacing/>
               <w:rPr>
@@ -2148,13 +1712,6 @@
                 <w:ilvl w:val="0"/>
                 <w:numId w:val="1"/>
               </w:numPr>
-              <w:pBdr>
-                <w:top w:val="none" w:color="auto" w:sz="0" w:space="0"/>
-                <w:left w:val="none" w:color="auto" w:sz="0" w:space="0"/>
-                <w:bottom w:val="none" w:color="auto" w:sz="0" w:space="0"/>
-                <w:right w:val="none" w:color="auto" w:sz="0" w:space="0"/>
-                <w:between w:val="none" w:color="auto" w:sz="0" w:space="0"/>
-              </w:pBdr>
               <w:spacing w:after="0" w:line="240" w:lineRule="auto"/>
               <w:contextualSpacing/>
               <w:rPr>
@@ -2169,7 +1726,15 @@
                 <w:sz w:val="24"/>
                 <w:szCs w:val="24"/>
               </w:rPr>
-              <w:t>Los casos de uso no corresponden a los requerimientos obtenidos</w:t>
+              <w:t xml:space="preserve">Los casos de uso </w:t>
+            </w:r>
+            <w:r>
+              <w:rPr>
+                <w:rFonts w:ascii="Arial" w:hAnsi="Arial" w:cs="Arial"/>
+                <w:sz w:val="24"/>
+                <w:szCs w:val="24"/>
+              </w:rPr>
+              <w:t>no corresponden a los requerimientos obtenidos</w:t>
             </w:r>
           </w:p>
         </w:tc>
@@ -2198,23 +1763,6 @@
         </w:tc>
       </w:tr>
       <w:tr>
-        <w:tblPrEx>
-          <w:tblBorders>
-            <w:top w:val="single" w:color="000000" w:sz="4" w:space="0"/>
-            <w:left w:val="single" w:color="000000" w:sz="4" w:space="0"/>
-            <w:bottom w:val="single" w:color="000000" w:sz="4" w:space="0"/>
-            <w:right w:val="single" w:color="000000" w:sz="4" w:space="0"/>
-            <w:insideH w:val="single" w:color="000000" w:sz="4" w:space="0"/>
-            <w:insideV w:val="single" w:color="000000" w:sz="4" w:space="0"/>
-          </w:tblBorders>
-          <w:tblLayout w:type="fixed"/>
-          <w:tblCellMar>
-            <w:top w:w="0" w:type="dxa"/>
-            <w:left w:w="108" w:type="dxa"/>
-            <w:bottom w:w="0" w:type="dxa"/>
-            <w:right w:w="108" w:type="dxa"/>
-          </w:tblCellMar>
-        </w:tblPrEx>
         <w:tc>
           <w:tcPr>
             <w:tcW w:w="2089" w:type="dxa"/>
@@ -2248,13 +1796,6 @@
                 <w:ilvl w:val="0"/>
                 <w:numId w:val="1"/>
               </w:numPr>
-              <w:pBdr>
-                <w:top w:val="none" w:color="auto" w:sz="0" w:space="0"/>
-                <w:left w:val="none" w:color="auto" w:sz="0" w:space="0"/>
-                <w:bottom w:val="none" w:color="auto" w:sz="0" w:space="0"/>
-                <w:right w:val="none" w:color="auto" w:sz="0" w:space="0"/>
-                <w:between w:val="none" w:color="auto" w:sz="0" w:space="0"/>
-              </w:pBdr>
               <w:spacing w:after="0" w:line="240" w:lineRule="auto"/>
               <w:contextualSpacing/>
               <w:rPr>
@@ -2284,13 +1825,6 @@
                 <w:ilvl w:val="0"/>
                 <w:numId w:val="1"/>
               </w:numPr>
-              <w:pBdr>
-                <w:top w:val="none" w:color="auto" w:sz="0" w:space="0"/>
-                <w:left w:val="none" w:color="auto" w:sz="0" w:space="0"/>
-                <w:bottom w:val="none" w:color="auto" w:sz="0" w:space="0"/>
-                <w:right w:val="none" w:color="auto" w:sz="0" w:space="0"/>
-                <w:between w:val="none" w:color="auto" w:sz="0" w:space="0"/>
-              </w:pBdr>
               <w:spacing w:after="0" w:line="240" w:lineRule="auto"/>
               <w:contextualSpacing/>
               <w:rPr>
@@ -2315,13 +1849,6 @@
                 <w:ilvl w:val="0"/>
                 <w:numId w:val="1"/>
               </w:numPr>
-              <w:pBdr>
-                <w:top w:val="none" w:color="auto" w:sz="0" w:space="0"/>
-                <w:left w:val="none" w:color="auto" w:sz="0" w:space="0"/>
-                <w:bottom w:val="none" w:color="auto" w:sz="0" w:space="0"/>
-                <w:right w:val="none" w:color="auto" w:sz="0" w:space="0"/>
-                <w:between w:val="none" w:color="auto" w:sz="0" w:space="0"/>
-              </w:pBdr>
               <w:spacing w:after="0" w:line="240" w:lineRule="auto"/>
               <w:contextualSpacing/>
               <w:rPr>
@@ -2366,23 +1893,6 @@
         </w:tc>
       </w:tr>
       <w:tr>
-        <w:tblPrEx>
-          <w:tblBorders>
-            <w:top w:val="single" w:color="000000" w:sz="4" w:space="0"/>
-            <w:left w:val="single" w:color="000000" w:sz="4" w:space="0"/>
-            <w:bottom w:val="single" w:color="000000" w:sz="4" w:space="0"/>
-            <w:right w:val="single" w:color="000000" w:sz="4" w:space="0"/>
-            <w:insideH w:val="single" w:color="000000" w:sz="4" w:space="0"/>
-            <w:insideV w:val="single" w:color="000000" w:sz="4" w:space="0"/>
-          </w:tblBorders>
-          <w:tblLayout w:type="fixed"/>
-          <w:tblCellMar>
-            <w:top w:w="0" w:type="dxa"/>
-            <w:left w:w="108" w:type="dxa"/>
-            <w:bottom w:w="0" w:type="dxa"/>
-            <w:right w:w="108" w:type="dxa"/>
-          </w:tblCellMar>
-        </w:tblPrEx>
         <w:tc>
           <w:tcPr>
             <w:tcW w:w="2089" w:type="dxa"/>
@@ -2402,7 +1912,15 @@
                 <w:sz w:val="24"/>
                 <w:szCs w:val="24"/>
               </w:rPr>
-              <w:t xml:space="preserve">Diseño de </w:t>
+              <w:t>Dis</w:t>
+            </w:r>
+            <w:r>
+              <w:rPr>
+                <w:rFonts w:ascii="Arial" w:hAnsi="Arial" w:cs="Arial"/>
+                <w:sz w:val="24"/>
+                <w:szCs w:val="24"/>
+              </w:rPr>
+              <w:t xml:space="preserve">eño de </w:t>
             </w:r>
             <w:r>
               <w:rPr>
@@ -2425,13 +1943,6 @@
                 <w:ilvl w:val="0"/>
                 <w:numId w:val="1"/>
               </w:numPr>
-              <w:pBdr>
-                <w:top w:val="none" w:color="auto" w:sz="0" w:space="0"/>
-                <w:left w:val="none" w:color="auto" w:sz="0" w:space="0"/>
-                <w:bottom w:val="none" w:color="auto" w:sz="0" w:space="0"/>
-                <w:right w:val="none" w:color="auto" w:sz="0" w:space="0"/>
-                <w:between w:val="none" w:color="auto" w:sz="0" w:space="0"/>
-              </w:pBdr>
               <w:spacing w:after="0" w:line="240" w:lineRule="auto"/>
               <w:contextualSpacing/>
               <w:rPr>
@@ -2461,13 +1972,6 @@
                 <w:ilvl w:val="0"/>
                 <w:numId w:val="1"/>
               </w:numPr>
-              <w:pBdr>
-                <w:top w:val="none" w:color="auto" w:sz="0" w:space="0"/>
-                <w:left w:val="none" w:color="auto" w:sz="0" w:space="0"/>
-                <w:bottom w:val="none" w:color="auto" w:sz="0" w:space="0"/>
-                <w:right w:val="none" w:color="auto" w:sz="0" w:space="0"/>
-                <w:between w:val="none" w:color="auto" w:sz="0" w:space="0"/>
-              </w:pBdr>
               <w:spacing w:after="0" w:line="240" w:lineRule="auto"/>
               <w:contextualSpacing/>
               <w:rPr>
@@ -2477,6 +1981,15 @@
                 <w:szCs w:val="24"/>
               </w:rPr>
             </w:pPr>
+            <w:r>
+              <w:rPr>
+                <w:rFonts w:ascii="Arial" w:hAnsi="Arial" w:cs="Arial"/>
+                <w:color w:val="000000"/>
+                <w:sz w:val="24"/>
+                <w:szCs w:val="24"/>
+              </w:rPr>
+              <w:t>Que la interfaz gráfica es demasiado compleja y difícil de entender para el usuario.</w:t>
+            </w:r>
           </w:p>
         </w:tc>
         <w:tc>
@@ -2504,23 +2017,6 @@
         </w:tc>
       </w:tr>
       <w:tr>
-        <w:tblPrEx>
-          <w:tblBorders>
-            <w:top w:val="single" w:color="000000" w:sz="4" w:space="0"/>
-            <w:left w:val="single" w:color="000000" w:sz="4" w:space="0"/>
-            <w:bottom w:val="single" w:color="000000" w:sz="4" w:space="0"/>
-            <w:right w:val="single" w:color="000000" w:sz="4" w:space="0"/>
-            <w:insideH w:val="single" w:color="000000" w:sz="4" w:space="0"/>
-            <w:insideV w:val="single" w:color="000000" w:sz="4" w:space="0"/>
-          </w:tblBorders>
-          <w:tblLayout w:type="fixed"/>
-          <w:tblCellMar>
-            <w:top w:w="0" w:type="dxa"/>
-            <w:left w:w="108" w:type="dxa"/>
-            <w:bottom w:w="0" w:type="dxa"/>
-            <w:right w:w="108" w:type="dxa"/>
-          </w:tblCellMar>
-        </w:tblPrEx>
         <w:tc>
           <w:tcPr>
             <w:tcW w:w="2089" w:type="dxa"/>
@@ -2555,13 +2051,6 @@
                 <w:ilvl w:val="0"/>
                 <w:numId w:val="1"/>
               </w:numPr>
-              <w:pBdr>
-                <w:top w:val="none" w:color="auto" w:sz="0" w:space="0"/>
-                <w:left w:val="none" w:color="auto" w:sz="0" w:space="0"/>
-                <w:bottom w:val="none" w:color="auto" w:sz="0" w:space="0"/>
-                <w:right w:val="none" w:color="auto" w:sz="0" w:space="0"/>
-                <w:between w:val="none" w:color="auto" w:sz="0" w:space="0"/>
-              </w:pBdr>
               <w:spacing w:after="0" w:line="240" w:lineRule="auto"/>
               <w:contextualSpacing/>
               <w:rPr>
@@ -2591,13 +2080,6 @@
                 <w:ilvl w:val="0"/>
                 <w:numId w:val="1"/>
               </w:numPr>
-              <w:pBdr>
-                <w:top w:val="none" w:color="auto" w:sz="0" w:space="0"/>
-                <w:left w:val="none" w:color="auto" w:sz="0" w:space="0"/>
-                <w:bottom w:val="none" w:color="auto" w:sz="0" w:space="0"/>
-                <w:right w:val="none" w:color="auto" w:sz="0" w:space="0"/>
-                <w:between w:val="none" w:color="auto" w:sz="0" w:space="0"/>
-              </w:pBdr>
               <w:spacing w:after="0" w:line="240" w:lineRule="auto"/>
               <w:contextualSpacing/>
               <w:rPr>
@@ -2614,6 +2096,51 @@
                 <w:szCs w:val="24"/>
               </w:rPr>
               <w:t>Los requerimientos firmados no están correspondidos en los prototipos.</w:t>
+            </w:r>
+          </w:p>
+          <w:p>
+            <w:pPr>
+              <w:numPr>
+                <w:ilvl w:val="0"/>
+                <w:numId w:val="1"/>
+              </w:numPr>
+              <w:spacing w:after="0" w:line="240" w:lineRule="auto"/>
+              <w:contextualSpacing/>
+              <w:rPr>
+                <w:rFonts w:ascii="Arial" w:hAnsi="Arial" w:cs="Arial"/>
+                <w:color w:val="000000"/>
+                <w:sz w:val="24"/>
+                <w:szCs w:val="24"/>
+              </w:rPr>
+            </w:pPr>
+            <w:r>
+              <w:rPr>
+                <w:rFonts w:ascii="Arial" w:hAnsi="Arial" w:cs="Arial"/>
+                <w:color w:val="000000"/>
+                <w:sz w:val="24"/>
+                <w:szCs w:val="24"/>
+              </w:rPr>
+              <w:t xml:space="preserve">La interfaz </w:t>
+            </w:r>
+            <w:r>
+              <w:rPr>
+                <w:rFonts w:ascii="Arial" w:hAnsi="Arial" w:cs="Arial"/>
+                <w:color w:val="000000"/>
+                <w:sz w:val="24"/>
+                <w:szCs w:val="24"/>
+              </w:rPr>
+              <w:t>tiene módulos</w:t>
+            </w:r>
+            <w:bookmarkStart w:id="0" w:name="_GoBack"/>
+            <w:bookmarkEnd w:id="0"/>
+            <w:r>
+              <w:rPr>
+                <w:rFonts w:ascii="Arial" w:hAnsi="Arial" w:cs="Arial"/>
+                <w:color w:val="000000"/>
+                <w:sz w:val="24"/>
+                <w:szCs w:val="24"/>
+              </w:rPr>
+              <w:t xml:space="preserve"> que no son utilizados </w:t>
             </w:r>
           </w:p>
         </w:tc>
@@ -2647,21 +2174,21 @@
       <w:pgSz w:w="15840" w:h="12240" w:orient="landscape"/>
       <w:pgMar w:top="993" w:right="814" w:bottom="851" w:left="1134" w:header="708" w:footer="708" w:gutter="0"/>
       <w:pgNumType w:start="0"/>
-      <w:cols w:space="720" w:num="1"/>
+      <w:cols w:space="720"/>
       <w:titlePg/>
-      <w:docGrid w:linePitch="299" w:charSpace="0"/>
+      <w:docGrid w:linePitch="299"/>
     </w:sectPr>
   </w:body>
 </w:document>
 </file>
 
 <file path=word/numbering.xml><?xml version="1.0" encoding="utf-8"?>
-<w:numbering xmlns:wpc="http://schemas.microsoft.com/office/word/2010/wordprocessingCanvas" xmlns:mc="http://schemas.openxmlformats.org/markup-compatibility/2006" xmlns:o="urn:schemas-microsoft-com:office:office" xmlns:r="http://schemas.openxmlformats.org/officeDocument/2006/relationships" xmlns:m="http://schemas.openxmlformats.org/officeDocument/2006/math" xmlns:v="urn:schemas-microsoft-com:vml" xmlns:wp14="http://schemas.microsoft.com/office/word/2010/wordprocessingDrawing" xmlns:wp="http://schemas.openxmlformats.org/drawingml/2006/wordprocessingDrawing" xmlns:w10="urn:schemas-microsoft-com:office:word" xmlns:w="http://schemas.openxmlformats.org/wordprocessingml/2006/main" xmlns:w14="http://schemas.microsoft.com/office/word/2010/wordml" xmlns:wpg="http://schemas.microsoft.com/office/word/2010/wordprocessingGroup" xmlns:wpi="http://schemas.microsoft.com/office/word/2010/wordprocessingInk" xmlns:wne="http://schemas.microsoft.com/office/word/2006/wordml" xmlns:wps="http://schemas.microsoft.com/office/word/2010/wordprocessingShape" mc:Ignorable="w14 wp14">
-  <w:abstractNum w:abstractNumId="0">
+<w:numbering xmlns:wpc="http://schemas.microsoft.com/office/word/2010/wordprocessingCanvas" xmlns:cx="http://schemas.microsoft.com/office/drawing/2014/chartex" xmlns:cx1="http://schemas.microsoft.com/office/drawing/2015/9/8/chartex" xmlns:cx2="http://schemas.microsoft.com/office/drawing/2015/10/21/chartex" xmlns:cx3="http://schemas.microsoft.com/office/drawing/2016/5/9/chartex" xmlns:cx4="http://schemas.microsoft.com/office/drawing/2016/5/10/chartex" xmlns:cx5="http://schemas.microsoft.com/office/drawing/2016/5/11/chartex" xmlns:cx6="http://schemas.microsoft.com/office/drawing/2016/5/12/chartex" xmlns:cx7="http://schemas.microsoft.com/office/drawing/2016/5/13/chartex" xmlns:cx8="http://schemas.microsoft.com/office/drawing/2016/5/14/chartex" xmlns:mc="http://schemas.openxmlformats.org/markup-compatibility/2006" xmlns:aink="http://schemas.microsoft.com/office/drawing/2016/ink" xmlns:am3d="http://schemas.microsoft.com/office/drawing/2017/model3d" xmlns:o="urn:schemas-microsoft-com:office:office" xmlns:r="http://schemas.openxmlformats.org/officeDocument/2006/relationships" xmlns:m="http://schemas.openxmlformats.org/officeDocument/2006/math" xmlns:v="urn:schemas-microsoft-com:vml" xmlns:wp14="http://schemas.microsoft.com/office/word/2010/wordprocessingDrawing" xmlns:wp="http://schemas.openxmlformats.org/drawingml/2006/wordprocessingDrawing" xmlns:w10="urn:schemas-microsoft-com:office:word" xmlns:w="http://schemas.openxmlformats.org/wordprocessingml/2006/main" xmlns:w14="http://schemas.microsoft.com/office/word/2010/wordml" xmlns:w15="http://schemas.microsoft.com/office/word/2012/wordml" xmlns:w16cid="http://schemas.microsoft.com/office/word/2016/wordml/cid" xmlns:w16se="http://schemas.microsoft.com/office/word/2015/wordml/symex" xmlns:wpg="http://schemas.microsoft.com/office/word/2010/wordprocessingGroup" xmlns:wpi="http://schemas.microsoft.com/office/word/2010/wordprocessingInk" xmlns:wne="http://schemas.microsoft.com/office/word/2006/wordml" xmlns:wps="http://schemas.microsoft.com/office/word/2010/wordprocessingShape" mc:Ignorable="w14 w15 w16se w16cid wp14">
+  <w:abstractNum w:abstractNumId="0" w15:restartNumberingAfterBreak="0">
     <w:nsid w:val="442D472D"/>
     <w:multiLevelType w:val="multilevel"/>
     <w:tmpl w:val="442D472D"/>
-    <w:lvl w:ilvl="0" w:tentative="0">
+    <w:lvl w:ilvl="0">
       <w:start w:val="1"/>
       <w:numFmt w:val="bullet"/>
       <w:lvlText w:val="●"/>
@@ -2670,11 +2197,11 @@
         <w:ind w:left="720" w:hanging="360"/>
       </w:pPr>
       <w:rPr>
-        <w:rFonts w:ascii="Noto Sans Symbols" w:hAnsi="Noto Sans Symbols" w:eastAsia="Noto Sans Symbols" w:cs="Noto Sans Symbols"/>
+        <w:rFonts w:ascii="Noto Sans Symbols" w:eastAsia="Noto Sans Symbols" w:hAnsi="Noto Sans Symbols" w:cs="Noto Sans Symbols"/>
         <w:vertAlign w:val="baseline"/>
       </w:rPr>
     </w:lvl>
-    <w:lvl w:ilvl="1" w:tentative="0">
+    <w:lvl w:ilvl="1">
       <w:start w:val="1"/>
       <w:numFmt w:val="bullet"/>
       <w:lvlText w:val="o"/>
@@ -2683,11 +2210,11 @@
         <w:ind w:left="1440" w:hanging="360"/>
       </w:pPr>
       <w:rPr>
-        <w:rFonts w:ascii="Courier New" w:hAnsi="Courier New" w:eastAsia="Courier New" w:cs="Courier New"/>
+        <w:rFonts w:ascii="Courier New" w:eastAsia="Courier New" w:hAnsi="Courier New" w:cs="Courier New"/>
         <w:vertAlign w:val="baseline"/>
       </w:rPr>
     </w:lvl>
-    <w:lvl w:ilvl="2" w:tentative="0">
+    <w:lvl w:ilvl="2">
       <w:start w:val="1"/>
       <w:numFmt w:val="bullet"/>
       <w:lvlText w:val="▪"/>
@@ -2696,11 +2223,11 @@
         <w:ind w:left="2160" w:hanging="360"/>
       </w:pPr>
       <w:rPr>
-        <w:rFonts w:ascii="Noto Sans Symbols" w:hAnsi="Noto Sans Symbols" w:eastAsia="Noto Sans Symbols" w:cs="Noto Sans Symbols"/>
+        <w:rFonts w:ascii="Noto Sans Symbols" w:eastAsia="Noto Sans Symbols" w:hAnsi="Noto Sans Symbols" w:cs="Noto Sans Symbols"/>
         <w:vertAlign w:val="baseline"/>
       </w:rPr>
     </w:lvl>
-    <w:lvl w:ilvl="3" w:tentative="0">
+    <w:lvl w:ilvl="3">
       <w:start w:val="1"/>
       <w:numFmt w:val="bullet"/>
       <w:lvlText w:val="●"/>
@@ -2709,11 +2236,11 @@
         <w:ind w:left="2880" w:hanging="360"/>
       </w:pPr>
       <w:rPr>
-        <w:rFonts w:ascii="Noto Sans Symbols" w:hAnsi="Noto Sans Symbols" w:eastAsia="Noto Sans Symbols" w:cs="Noto Sans Symbols"/>
+        <w:rFonts w:ascii="Noto Sans Symbols" w:eastAsia="Noto Sans Symbols" w:hAnsi="Noto Sans Symbols" w:cs="Noto Sans Symbols"/>
         <w:vertAlign w:val="baseline"/>
       </w:rPr>
     </w:lvl>
-    <w:lvl w:ilvl="4" w:tentative="0">
+    <w:lvl w:ilvl="4">
       <w:start w:val="1"/>
       <w:numFmt w:val="bullet"/>
       <w:lvlText w:val="o"/>
@@ -2722,11 +2249,11 @@
         <w:ind w:left="3600" w:hanging="360"/>
       </w:pPr>
       <w:rPr>
-        <w:rFonts w:ascii="Courier New" w:hAnsi="Courier New" w:eastAsia="Courier New" w:cs="Courier New"/>
+        <w:rFonts w:ascii="Courier New" w:eastAsia="Courier New" w:hAnsi="Courier New" w:cs="Courier New"/>
         <w:vertAlign w:val="baseline"/>
       </w:rPr>
     </w:lvl>
-    <w:lvl w:ilvl="5" w:tentative="0">
+    <w:lvl w:ilvl="5">
       <w:start w:val="1"/>
       <w:numFmt w:val="bullet"/>
       <w:lvlText w:val="▪"/>
@@ -2735,11 +2262,11 @@
         <w:ind w:left="4320" w:hanging="360"/>
       </w:pPr>
       <w:rPr>
-        <w:rFonts w:ascii="Noto Sans Symbols" w:hAnsi="Noto Sans Symbols" w:eastAsia="Noto Sans Symbols" w:cs="Noto Sans Symbols"/>
+        <w:rFonts w:ascii="Noto Sans Symbols" w:eastAsia="Noto Sans Symbols" w:hAnsi="Noto Sans Symbols" w:cs="Noto Sans Symbols"/>
         <w:vertAlign w:val="baseline"/>
       </w:rPr>
     </w:lvl>
-    <w:lvl w:ilvl="6" w:tentative="0">
+    <w:lvl w:ilvl="6">
       <w:start w:val="1"/>
       <w:numFmt w:val="bullet"/>
       <w:lvlText w:val="●"/>
@@ -2748,11 +2275,11 @@
         <w:ind w:left="5040" w:hanging="360"/>
       </w:pPr>
       <w:rPr>
-        <w:rFonts w:ascii="Noto Sans Symbols" w:hAnsi="Noto Sans Symbols" w:eastAsia="Noto Sans Symbols" w:cs="Noto Sans Symbols"/>
+        <w:rFonts w:ascii="Noto Sans Symbols" w:eastAsia="Noto Sans Symbols" w:hAnsi="Noto Sans Symbols" w:cs="Noto Sans Symbols"/>
         <w:vertAlign w:val="baseline"/>
       </w:rPr>
     </w:lvl>
-    <w:lvl w:ilvl="7" w:tentative="0">
+    <w:lvl w:ilvl="7">
       <w:start w:val="1"/>
       <w:numFmt w:val="bullet"/>
       <w:lvlText w:val="o"/>
@@ -2761,11 +2288,11 @@
         <w:ind w:left="5760" w:hanging="360"/>
       </w:pPr>
       <w:rPr>
-        <w:rFonts w:ascii="Courier New" w:hAnsi="Courier New" w:eastAsia="Courier New" w:cs="Courier New"/>
+        <w:rFonts w:ascii="Courier New" w:eastAsia="Courier New" w:hAnsi="Courier New" w:cs="Courier New"/>
         <w:vertAlign w:val="baseline"/>
       </w:rPr>
     </w:lvl>
-    <w:lvl w:ilvl="8" w:tentative="0">
+    <w:lvl w:ilvl="8">
       <w:start w:val="1"/>
       <w:numFmt w:val="bullet"/>
       <w:lvlText w:val="▪"/>
@@ -2774,7 +2301,7 @@
         <w:ind w:left="6480" w:hanging="360"/>
       </w:pPr>
       <w:rPr>
-        <w:rFonts w:ascii="Noto Sans Symbols" w:hAnsi="Noto Sans Symbols" w:eastAsia="Noto Sans Symbols" w:cs="Noto Sans Symbols"/>
+        <w:rFonts w:ascii="Noto Sans Symbols" w:eastAsia="Noto Sans Symbols" w:hAnsi="Noto Sans Symbols" w:cs="Noto Sans Symbols"/>
         <w:vertAlign w:val="baseline"/>
       </w:rPr>
     </w:lvl>
@@ -2786,285 +2313,408 @@
 </file>
 
 <file path=word/styles.xml><?xml version="1.0" encoding="utf-8"?>
-<w:styles xmlns:mc="http://schemas.openxmlformats.org/markup-compatibility/2006" xmlns:o="urn:schemas-microsoft-com:office:office" xmlns:r="http://schemas.openxmlformats.org/officeDocument/2006/relationships" xmlns:m="http://schemas.openxmlformats.org/officeDocument/2006/math" xmlns:v="urn:schemas-microsoft-com:vml" xmlns:w="http://schemas.openxmlformats.org/wordprocessingml/2006/main" xmlns:w14="http://schemas.microsoft.com/office/word/2010/wordml" xmlns:w10="urn:schemas-microsoft-com:office:word" xmlns:sl="http://schemas.openxmlformats.org/schemaLibrary/2006/main" mc:Ignorable="w14">
+<w:styles xmlns:mc="http://schemas.openxmlformats.org/markup-compatibility/2006" xmlns:r="http://schemas.openxmlformats.org/officeDocument/2006/relationships" xmlns:w="http://schemas.openxmlformats.org/wordprocessingml/2006/main" xmlns:w14="http://schemas.microsoft.com/office/word/2010/wordml" xmlns:w15="http://schemas.microsoft.com/office/word/2012/wordml" xmlns:w16cid="http://schemas.microsoft.com/office/word/2016/wordml/cid" xmlns:w16se="http://schemas.microsoft.com/office/word/2015/wordml/symex" mc:Ignorable="w14 w15 w16se w16cid">
   <w:docDefaults>
     <w:rPrDefault>
       <w:rPr>
-        <w:rFonts w:ascii="Calibri" w:hAnsi="Calibri" w:eastAsia="Calibri" w:cs="Calibri"/>
+        <w:rFonts w:ascii="Calibri" w:eastAsia="Calibri" w:hAnsi="Calibri" w:cs="Calibri"/>
+        <w:lang w:val="es-MX" w:eastAsia="es-MX" w:bidi="ar-SA"/>
       </w:rPr>
     </w:rPrDefault>
+    <w:pPrDefault>
+      <w:pPr>
+        <w:spacing w:after="160" w:line="259" w:lineRule="auto"/>
+      </w:pPr>
+    </w:pPrDefault>
   </w:docDefaults>
-  <w:latentStyles w:count="260" w:defQFormat="0" w:defUnhideWhenUsed="1" w:defSemiHidden="1" w:defUIPriority="99" w:defLockedState="0">
-    <w:lsdException w:qFormat="1" w:unhideWhenUsed="0" w:uiPriority="0" w:semiHidden="0" w:name="Normal"/>
-    <w:lsdException w:qFormat="1" w:unhideWhenUsed="0" w:uiPriority="9" w:semiHidden="0" w:name="heading 1"/>
-    <w:lsdException w:qFormat="1" w:uiPriority="9" w:name="heading 2"/>
-    <w:lsdException w:qFormat="1" w:uiPriority="9" w:name="heading 3"/>
-    <w:lsdException w:qFormat="1" w:uiPriority="9" w:name="heading 4"/>
-    <w:lsdException w:qFormat="1" w:uiPriority="9" w:name="heading 5"/>
-    <w:lsdException w:qFormat="1" w:uiPriority="9" w:name="heading 6"/>
-    <w:lsdException w:qFormat="1" w:uiPriority="9" w:name="heading 7"/>
-    <w:lsdException w:qFormat="1" w:uiPriority="9" w:name="heading 8"/>
-    <w:lsdException w:qFormat="1" w:uiPriority="9" w:name="heading 9"/>
-    <w:lsdException w:uiPriority="99" w:name="index 1"/>
-    <w:lsdException w:uiPriority="99" w:name="index 2"/>
-    <w:lsdException w:uiPriority="99" w:name="index 3"/>
-    <w:lsdException w:uiPriority="99" w:name="index 4"/>
-    <w:lsdException w:uiPriority="99" w:name="index 5"/>
-    <w:lsdException w:uiPriority="99" w:name="index 6"/>
-    <w:lsdException w:uiPriority="99" w:name="index 7"/>
-    <w:lsdException w:uiPriority="99" w:name="index 8"/>
-    <w:lsdException w:uiPriority="99" w:name="index 9"/>
-    <w:lsdException w:uiPriority="39" w:name="toc 1"/>
-    <w:lsdException w:uiPriority="39" w:name="toc 2"/>
-    <w:lsdException w:uiPriority="39" w:name="toc 3"/>
-    <w:lsdException w:uiPriority="39" w:name="toc 4"/>
-    <w:lsdException w:uiPriority="39" w:name="toc 5"/>
-    <w:lsdException w:uiPriority="39" w:name="toc 6"/>
-    <w:lsdException w:uiPriority="39" w:name="toc 7"/>
-    <w:lsdException w:uiPriority="39" w:name="toc 8"/>
-    <w:lsdException w:uiPriority="39" w:name="toc 9"/>
-    <w:lsdException w:uiPriority="99" w:name="Normal Indent"/>
-    <w:lsdException w:uiPriority="99" w:name="footnote text"/>
-    <w:lsdException w:uiPriority="99" w:name="annotation text"/>
-    <w:lsdException w:uiPriority="99" w:name="header"/>
-    <w:lsdException w:uiPriority="99" w:name="footer"/>
-    <w:lsdException w:uiPriority="99" w:name="index heading"/>
-    <w:lsdException w:qFormat="1" w:uiPriority="35" w:name="caption"/>
-    <w:lsdException w:uiPriority="99" w:name="table of figures"/>
-    <w:lsdException w:uiPriority="99" w:name="envelope address"/>
-    <w:lsdException w:uiPriority="99" w:name="envelope return"/>
-    <w:lsdException w:uiPriority="99" w:name="footnote reference"/>
-    <w:lsdException w:uiPriority="99" w:name="annotation reference"/>
-    <w:lsdException w:uiPriority="99" w:name="line number"/>
-    <w:lsdException w:uiPriority="99" w:name="page number"/>
-    <w:lsdException w:uiPriority="99" w:name="endnote reference"/>
-    <w:lsdException w:uiPriority="99" w:name="endnote text"/>
-    <w:lsdException w:uiPriority="99" w:name="table of authorities"/>
-    <w:lsdException w:uiPriority="99" w:name="macro"/>
-    <w:lsdException w:uiPriority="99" w:name="toa heading"/>
-    <w:lsdException w:uiPriority="99" w:name="List"/>
-    <w:lsdException w:uiPriority="99" w:name="List Bullet"/>
-    <w:lsdException w:uiPriority="99" w:name="List Number"/>
-    <w:lsdException w:uiPriority="99" w:name="List 2"/>
-    <w:lsdException w:uiPriority="99" w:name="List 3"/>
-    <w:lsdException w:uiPriority="99" w:name="List 4"/>
-    <w:lsdException w:uiPriority="99" w:name="List 5"/>
-    <w:lsdException w:uiPriority="99" w:name="List Bullet 2"/>
-    <w:lsdException w:uiPriority="99" w:name="List Bullet 3"/>
-    <w:lsdException w:uiPriority="99" w:name="List Bullet 4"/>
-    <w:lsdException w:uiPriority="99" w:name="List Bullet 5"/>
-    <w:lsdException w:uiPriority="99" w:name="List Number 2"/>
-    <w:lsdException w:uiPriority="99" w:name="List Number 3"/>
-    <w:lsdException w:uiPriority="99" w:name="List Number 4"/>
-    <w:lsdException w:uiPriority="99" w:name="List Number 5"/>
-    <w:lsdException w:qFormat="1" w:unhideWhenUsed="0" w:uiPriority="10" w:semiHidden="0" w:name="Title"/>
-    <w:lsdException w:uiPriority="99" w:name="Closing"/>
-    <w:lsdException w:uiPriority="99" w:name="Signature"/>
-    <w:lsdException w:qFormat="1" w:uiPriority="1" w:name="Default Paragraph Font"/>
-    <w:lsdException w:uiPriority="99" w:name="Body Text"/>
-    <w:lsdException w:uiPriority="99" w:name="Body Text Indent"/>
-    <w:lsdException w:uiPriority="99" w:name="List Continue"/>
-    <w:lsdException w:uiPriority="99" w:name="List Continue 2"/>
-    <w:lsdException w:uiPriority="99" w:name="List Continue 3"/>
-    <w:lsdException w:uiPriority="99" w:name="List Continue 4"/>
-    <w:lsdException w:uiPriority="99" w:name="List Continue 5"/>
-    <w:lsdException w:uiPriority="99" w:name="Message Header"/>
-    <w:lsdException w:qFormat="1" w:unhideWhenUsed="0" w:uiPriority="11" w:semiHidden="0" w:name="Subtitle"/>
-    <w:lsdException w:uiPriority="99" w:name="Salutation"/>
-    <w:lsdException w:uiPriority="99" w:name="Date"/>
-    <w:lsdException w:uiPriority="99" w:name="Body Text First Indent"/>
-    <w:lsdException w:uiPriority="99" w:name="Body Text First Indent 2"/>
-    <w:lsdException w:uiPriority="99" w:name="Note Heading"/>
-    <w:lsdException w:uiPriority="99" w:name="Body Text 2"/>
-    <w:lsdException w:uiPriority="99" w:name="Body Text 3"/>
-    <w:lsdException w:uiPriority="99" w:name="Body Text Indent 2"/>
-    <w:lsdException w:uiPriority="99" w:name="Body Text Indent 3"/>
-    <w:lsdException w:uiPriority="99" w:name="Block Text"/>
-    <w:lsdException w:qFormat="1" w:uiPriority="99" w:semiHidden="0" w:name="Hyperlink"/>
-    <w:lsdException w:uiPriority="99" w:name="FollowedHyperlink"/>
-    <w:lsdException w:qFormat="1" w:unhideWhenUsed="0" w:uiPriority="22" w:semiHidden="0" w:name="Strong"/>
-    <w:lsdException w:qFormat="1" w:unhideWhenUsed="0" w:uiPriority="20" w:semiHidden="0" w:name="Emphasis"/>
-    <w:lsdException w:uiPriority="99" w:name="Document Map"/>
-    <w:lsdException w:uiPriority="99" w:name="Plain Text"/>
-    <w:lsdException w:uiPriority="99" w:name="E-mail Signature"/>
-    <w:lsdException w:uiPriority="99" w:name="Normal (Web)"/>
-    <w:lsdException w:uiPriority="99" w:name="HTML Acronym"/>
-    <w:lsdException w:uiPriority="99" w:name="HTML Address"/>
-    <w:lsdException w:uiPriority="99" w:name="HTML Cite"/>
-    <w:lsdException w:uiPriority="99" w:name="HTML Code"/>
-    <w:lsdException w:uiPriority="99" w:name="HTML Definition"/>
-    <w:lsdException w:uiPriority="99" w:name="HTML Keyboard"/>
-    <w:lsdException w:uiPriority="99" w:name="HTML Preformatted"/>
-    <w:lsdException w:uiPriority="99" w:name="HTML Sample"/>
-    <w:lsdException w:uiPriority="99" w:name="HTML Typewriter"/>
-    <w:lsdException w:uiPriority="99" w:name="HTML Variable"/>
-    <w:lsdException w:uiPriority="99" w:name="Normal Table"/>
-    <w:lsdException w:uiPriority="99" w:name="annotation subject"/>
-    <w:lsdException w:uiPriority="99" w:name="Table Simple 1"/>
-    <w:lsdException w:uiPriority="99" w:name="Table Simple 2"/>
-    <w:lsdException w:uiPriority="99" w:name="Table Simple 3"/>
-    <w:lsdException w:uiPriority="99" w:name="Table Classic 1"/>
-    <w:lsdException w:uiPriority="99" w:name="Table Classic 2"/>
-    <w:lsdException w:uiPriority="99" w:name="Table Classic 3"/>
-    <w:lsdException w:uiPriority="99" w:name="Table Classic 4"/>
-    <w:lsdException w:uiPriority="99" w:name="Table Colorful 1"/>
-    <w:lsdException w:uiPriority="99" w:name="Table Colorful 2"/>
-    <w:lsdException w:uiPriority="99" w:name="Table Colorful 3"/>
-    <w:lsdException w:uiPriority="99" w:name="Table Columns 1"/>
-    <w:lsdException w:uiPriority="99" w:name="Table Columns 2"/>
-    <w:lsdException w:uiPriority="99" w:name="Table Columns 3"/>
-    <w:lsdException w:uiPriority="99" w:name="Table Columns 4"/>
-    <w:lsdException w:uiPriority="99" w:name="Table Columns 5"/>
-    <w:lsdException w:uiPriority="99" w:name="Table Grid 1"/>
-    <w:lsdException w:uiPriority="99" w:name="Table Grid 2"/>
-    <w:lsdException w:uiPriority="99" w:name="Table Grid 3"/>
-    <w:lsdException w:uiPriority="99" w:name="Table Grid 4"/>
-    <w:lsdException w:uiPriority="99" w:name="Table Grid 5"/>
-    <w:lsdException w:uiPriority="99" w:name="Table Grid 6"/>
-    <w:lsdException w:uiPriority="99" w:name="Table Grid 7"/>
-    <w:lsdException w:uiPriority="99" w:name="Table Grid 8"/>
-    <w:lsdException w:uiPriority="99" w:name="Table List 1"/>
-    <w:lsdException w:uiPriority="99" w:name="Table List 2"/>
-    <w:lsdException w:uiPriority="99" w:name="Table List 3"/>
-    <w:lsdException w:uiPriority="99" w:name="Table List 4"/>
-    <w:lsdException w:uiPriority="99" w:name="Table List 5"/>
-    <w:lsdException w:uiPriority="99" w:name="Table List 6"/>
-    <w:lsdException w:uiPriority="99" w:name="Table List 7"/>
-    <w:lsdException w:uiPriority="99" w:name="Table List 8"/>
-    <w:lsdException w:uiPriority="99" w:name="Table 3D effects 1"/>
-    <w:lsdException w:uiPriority="99" w:name="Table 3D effects 2"/>
-    <w:lsdException w:uiPriority="99" w:name="Table 3D effects 3"/>
-    <w:lsdException w:uiPriority="99" w:name="Table Contemporary"/>
-    <w:lsdException w:uiPriority="99" w:name="Table Elegant"/>
-    <w:lsdException w:uiPriority="99" w:name="Table Professional"/>
-    <w:lsdException w:uiPriority="99" w:name="Table Subtle 1"/>
-    <w:lsdException w:uiPriority="99" w:name="Table Subtle 2"/>
-    <w:lsdException w:uiPriority="99" w:name="Table Web 1"/>
-    <w:lsdException w:uiPriority="99" w:name="Table Web 2"/>
-    <w:lsdException w:uiPriority="99" w:name="Table Web 3"/>
-    <w:lsdException w:uiPriority="99" w:name="Balloon Text"/>
-    <w:lsdException w:unhideWhenUsed="0" w:uiPriority="39" w:semiHidden="0" w:name="Table Grid"/>
-    <w:lsdException w:uiPriority="99" w:name="Table Theme"/>
-    <w:lsdException w:qFormat="1" w:unhideWhenUsed="0" w:uiPriority="1" w:semiHidden="0" w:name="No Spacing"/>
-    <w:lsdException w:unhideWhenUsed="0" w:uiPriority="60" w:semiHidden="0" w:name="Light Shading"/>
-    <w:lsdException w:unhideWhenUsed="0" w:uiPriority="61" w:semiHidden="0" w:name="Light List"/>
-    <w:lsdException w:unhideWhenUsed="0" w:uiPriority="62" w:semiHidden="0" w:name="Light Grid"/>
-    <w:lsdException w:unhideWhenUsed="0" w:uiPriority="63" w:semiHidden="0" w:name="Medium Shading 1"/>
-    <w:lsdException w:unhideWhenUsed="0" w:uiPriority="64" w:semiHidden="0" w:name="Medium Shading 2"/>
-    <w:lsdException w:unhideWhenUsed="0" w:uiPriority="65" w:semiHidden="0" w:name="Medium List 1"/>
-    <w:lsdException w:unhideWhenUsed="0" w:uiPriority="66" w:semiHidden="0" w:name="Medium List 2"/>
-    <w:lsdException w:unhideWhenUsed="0" w:uiPriority="67" w:semiHidden="0" w:name="Medium Grid 1"/>
-    <w:lsdException w:unhideWhenUsed="0" w:uiPriority="68" w:semiHidden="0" w:name="Medium Grid 2"/>
-    <w:lsdException w:unhideWhenUsed="0" w:uiPriority="69" w:semiHidden="0" w:name="Medium Grid 3"/>
-    <w:lsdException w:unhideWhenUsed="0" w:uiPriority="70" w:semiHidden="0" w:name="Dark List"/>
-    <w:lsdException w:unhideWhenUsed="0" w:uiPriority="71" w:semiHidden="0" w:name="Colorful Shading"/>
-    <w:lsdException w:unhideWhenUsed="0" w:uiPriority="72" w:semiHidden="0" w:name="Colorful List"/>
-    <w:lsdException w:unhideWhenUsed="0" w:uiPriority="73" w:semiHidden="0" w:name="Colorful Grid"/>
-    <w:lsdException w:unhideWhenUsed="0" w:uiPriority="60" w:semiHidden="0" w:name="Light Shading Accent 1"/>
-    <w:lsdException w:unhideWhenUsed="0" w:uiPriority="61" w:semiHidden="0" w:name="Light List Accent 1"/>
-    <w:lsdException w:unhideWhenUsed="0" w:uiPriority="62" w:semiHidden="0" w:name="Light Grid Accent 1"/>
-    <w:lsdException w:unhideWhenUsed="0" w:uiPriority="63" w:semiHidden="0" w:name="Medium Shading 1 Accent 1"/>
-    <w:lsdException w:unhideWhenUsed="0" w:uiPriority="64" w:semiHidden="0" w:name="Medium Shading 2 Accent 1"/>
-    <w:lsdException w:unhideWhenUsed="0" w:uiPriority="65" w:semiHidden="0" w:name="Medium List 1 Accent 1"/>
-    <w:lsdException w:unhideWhenUsed="0" w:uiPriority="66" w:semiHidden="0" w:name="Medium List 2 Accent 1"/>
-    <w:lsdException w:unhideWhenUsed="0" w:uiPriority="67" w:semiHidden="0" w:name="Medium Grid 1 Accent 1"/>
-    <w:lsdException w:unhideWhenUsed="0" w:uiPriority="68" w:semiHidden="0" w:name="Medium Grid 2 Accent 1"/>
-    <w:lsdException w:unhideWhenUsed="0" w:uiPriority="69" w:semiHidden="0" w:name="Medium Grid 3 Accent 1"/>
-    <w:lsdException w:unhideWhenUsed="0" w:uiPriority="70" w:semiHidden="0" w:name="Dark List Accent 1"/>
-    <w:lsdException w:unhideWhenUsed="0" w:uiPriority="71" w:semiHidden="0" w:name="Colorful Shading Accent 1"/>
-    <w:lsdException w:unhideWhenUsed="0" w:uiPriority="72" w:semiHidden="0" w:name="Colorful List Accent 1"/>
-    <w:lsdException w:unhideWhenUsed="0" w:uiPriority="73" w:semiHidden="0" w:name="Colorful Grid Accent 1"/>
-    <w:lsdException w:unhideWhenUsed="0" w:uiPriority="60" w:semiHidden="0" w:name="Light Shading Accent 2"/>
-    <w:lsdException w:unhideWhenUsed="0" w:uiPriority="61" w:semiHidden="0" w:name="Light List Accent 2"/>
-    <w:lsdException w:unhideWhenUsed="0" w:uiPriority="62" w:semiHidden="0" w:name="Light Grid Accent 2"/>
-    <w:lsdException w:unhideWhenUsed="0" w:uiPriority="63" w:semiHidden="0" w:name="Medium Shading 1 Accent 2"/>
-    <w:lsdException w:unhideWhenUsed="0" w:uiPriority="64" w:semiHidden="0" w:name="Medium Shading 2 Accent 2"/>
-    <w:lsdException w:unhideWhenUsed="0" w:uiPriority="65" w:semiHidden="0" w:name="Medium List 1 Accent 2"/>
-    <w:lsdException w:unhideWhenUsed="0" w:uiPriority="66" w:semiHidden="0" w:name="Medium List 2 Accent 2"/>
-    <w:lsdException w:unhideWhenUsed="0" w:uiPriority="67" w:semiHidden="0" w:name="Medium Grid 1 Accent 2"/>
-    <w:lsdException w:unhideWhenUsed="0" w:uiPriority="68" w:semiHidden="0" w:name="Medium Grid 2 Accent 2"/>
-    <w:lsdException w:unhideWhenUsed="0" w:uiPriority="69" w:semiHidden="0" w:name="Medium Grid 3 Accent 2"/>
-    <w:lsdException w:unhideWhenUsed="0" w:uiPriority="70" w:semiHidden="0" w:name="Dark List Accent 2"/>
-    <w:lsdException w:unhideWhenUsed="0" w:uiPriority="71" w:semiHidden="0" w:name="Colorful Shading Accent 2"/>
-    <w:lsdException w:unhideWhenUsed="0" w:uiPriority="72" w:semiHidden="0" w:name="Colorful List Accent 2"/>
-    <w:lsdException w:unhideWhenUsed="0" w:uiPriority="73" w:semiHidden="0" w:name="Colorful Grid Accent 2"/>
-    <w:lsdException w:unhideWhenUsed="0" w:uiPriority="60" w:semiHidden="0" w:name="Light Shading Accent 3"/>
-    <w:lsdException w:unhideWhenUsed="0" w:uiPriority="61" w:semiHidden="0" w:name="Light List Accent 3"/>
-    <w:lsdException w:unhideWhenUsed="0" w:uiPriority="62" w:semiHidden="0" w:name="Light Grid Accent 3"/>
-    <w:lsdException w:unhideWhenUsed="0" w:uiPriority="63" w:semiHidden="0" w:name="Medium Shading 1 Accent 3"/>
-    <w:lsdException w:unhideWhenUsed="0" w:uiPriority="64" w:semiHidden="0" w:name="Medium Shading 2 Accent 3"/>
-    <w:lsdException w:unhideWhenUsed="0" w:uiPriority="65" w:semiHidden="0" w:name="Medium List 1 Accent 3"/>
-    <w:lsdException w:unhideWhenUsed="0" w:uiPriority="66" w:semiHidden="0" w:name="Medium List 2 Accent 3"/>
-    <w:lsdException w:unhideWhenUsed="0" w:uiPriority="67" w:semiHidden="0" w:name="Medium Grid 1 Accent 3"/>
-    <w:lsdException w:unhideWhenUsed="0" w:uiPriority="68" w:semiHidden="0" w:name="Medium Grid 2 Accent 3"/>
-    <w:lsdException w:unhideWhenUsed="0" w:uiPriority="69" w:semiHidden="0" w:name="Medium Grid 3 Accent 3"/>
-    <w:lsdException w:unhideWhenUsed="0" w:uiPriority="70" w:semiHidden="0" w:name="Dark List Accent 3"/>
-    <w:lsdException w:unhideWhenUsed="0" w:uiPriority="71" w:semiHidden="0" w:name="Colorful Shading Accent 3"/>
-    <w:lsdException w:unhideWhenUsed="0" w:uiPriority="72" w:semiHidden="0" w:name="Colorful List Accent 3"/>
-    <w:lsdException w:unhideWhenUsed="0" w:uiPriority="73" w:semiHidden="0" w:name="Colorful Grid Accent 3"/>
-    <w:lsdException w:unhideWhenUsed="0" w:uiPriority="60" w:semiHidden="0" w:name="Light Shading Accent 4"/>
-    <w:lsdException w:unhideWhenUsed="0" w:uiPriority="61" w:semiHidden="0" w:name="Light List Accent 4"/>
-    <w:lsdException w:unhideWhenUsed="0" w:uiPriority="62" w:semiHidden="0" w:name="Light Grid Accent 4"/>
-    <w:lsdException w:unhideWhenUsed="0" w:uiPriority="63" w:semiHidden="0" w:name="Medium Shading 1 Accent 4"/>
-    <w:lsdException w:unhideWhenUsed="0" w:uiPriority="64" w:semiHidden="0" w:name="Medium Shading 2 Accent 4"/>
-    <w:lsdException w:unhideWhenUsed="0" w:uiPriority="65" w:semiHidden="0" w:name="Medium List 1 Accent 4"/>
-    <w:lsdException w:unhideWhenUsed="0" w:uiPriority="66" w:semiHidden="0" w:name="Medium List 2 Accent 4"/>
-    <w:lsdException w:unhideWhenUsed="0" w:uiPriority="67" w:semiHidden="0" w:name="Medium Grid 1 Accent 4"/>
-    <w:lsdException w:unhideWhenUsed="0" w:uiPriority="68" w:semiHidden="0" w:name="Medium Grid 2 Accent 4"/>
-    <w:lsdException w:unhideWhenUsed="0" w:uiPriority="69" w:semiHidden="0" w:name="Medium Grid 3 Accent 4"/>
-    <w:lsdException w:unhideWhenUsed="0" w:uiPriority="70" w:semiHidden="0" w:name="Dark List Accent 4"/>
-    <w:lsdException w:unhideWhenUsed="0" w:uiPriority="71" w:semiHidden="0" w:name="Colorful Shading Accent 4"/>
-    <w:lsdException w:unhideWhenUsed="0" w:uiPriority="72" w:semiHidden="0" w:name="Colorful List Accent 4"/>
-    <w:lsdException w:unhideWhenUsed="0" w:uiPriority="73" w:semiHidden="0" w:name="Colorful Grid Accent 4"/>
-    <w:lsdException w:unhideWhenUsed="0" w:uiPriority="60" w:semiHidden="0" w:name="Light Shading Accent 5"/>
-    <w:lsdException w:unhideWhenUsed="0" w:uiPriority="61" w:semiHidden="0" w:name="Light List Accent 5"/>
-    <w:lsdException w:unhideWhenUsed="0" w:uiPriority="62" w:semiHidden="0" w:name="Light Grid Accent 5"/>
-    <w:lsdException w:unhideWhenUsed="0" w:uiPriority="63" w:semiHidden="0" w:name="Medium Shading 1 Accent 5"/>
-    <w:lsdException w:unhideWhenUsed="0" w:uiPriority="64" w:semiHidden="0" w:name="Medium Shading 2 Accent 5"/>
-    <w:lsdException w:unhideWhenUsed="0" w:uiPriority="65" w:semiHidden="0" w:name="Medium List 1 Accent 5"/>
-    <w:lsdException w:unhideWhenUsed="0" w:uiPriority="66" w:semiHidden="0" w:name="Medium List 2 Accent 5"/>
-    <w:lsdException w:unhideWhenUsed="0" w:uiPriority="67" w:semiHidden="0" w:name="Medium Grid 1 Accent 5"/>
-    <w:lsdException w:unhideWhenUsed="0" w:uiPriority="68" w:semiHidden="0" w:name="Medium Grid 2 Accent 5"/>
-    <w:lsdException w:unhideWhenUsed="0" w:uiPriority="69" w:semiHidden="0" w:name="Medium Grid 3 Accent 5"/>
-    <w:lsdException w:unhideWhenUsed="0" w:uiPriority="70" w:semiHidden="0" w:name="Dark List Accent 5"/>
-    <w:lsdException w:unhideWhenUsed="0" w:uiPriority="71" w:semiHidden="0" w:name="Colorful Shading Accent 5"/>
-    <w:lsdException w:unhideWhenUsed="0" w:uiPriority="72" w:semiHidden="0" w:name="Colorful List Accent 5"/>
-    <w:lsdException w:unhideWhenUsed="0" w:uiPriority="73" w:semiHidden="0" w:name="Colorful Grid Accent 5"/>
-    <w:lsdException w:unhideWhenUsed="0" w:uiPriority="60" w:semiHidden="0" w:name="Light Shading Accent 6"/>
-    <w:lsdException w:unhideWhenUsed="0" w:uiPriority="61" w:semiHidden="0" w:name="Light List Accent 6"/>
-    <w:lsdException w:unhideWhenUsed="0" w:uiPriority="62" w:semiHidden="0" w:name="Light Grid Accent 6"/>
-    <w:lsdException w:unhideWhenUsed="0" w:uiPriority="63" w:semiHidden="0" w:name="Medium Shading 1 Accent 6"/>
-    <w:lsdException w:unhideWhenUsed="0" w:uiPriority="64" w:semiHidden="0" w:name="Medium Shading 2 Accent 6"/>
-    <w:lsdException w:unhideWhenUsed="0" w:uiPriority="65" w:semiHidden="0" w:name="Medium List 1 Accent 6"/>
-    <w:lsdException w:unhideWhenUsed="0" w:uiPriority="66" w:semiHidden="0" w:name="Medium List 2 Accent 6"/>
-    <w:lsdException w:unhideWhenUsed="0" w:uiPriority="67" w:semiHidden="0" w:name="Medium Grid 1 Accent 6"/>
-    <w:lsdException w:unhideWhenUsed="0" w:uiPriority="68" w:semiHidden="0" w:name="Medium Grid 2 Accent 6"/>
-    <w:lsdException w:unhideWhenUsed="0" w:uiPriority="69" w:semiHidden="0" w:name="Medium Grid 3 Accent 6"/>
-    <w:lsdException w:unhideWhenUsed="0" w:uiPriority="70" w:semiHidden="0" w:name="Dark List Accent 6"/>
-    <w:lsdException w:unhideWhenUsed="0" w:uiPriority="71" w:semiHidden="0" w:name="Colorful Shading Accent 6"/>
-    <w:lsdException w:unhideWhenUsed="0" w:uiPriority="72" w:semiHidden="0" w:name="Colorful List Accent 6"/>
-    <w:lsdException w:unhideWhenUsed="0" w:uiPriority="73" w:semiHidden="0" w:name="Colorful Grid Accent 6"/>
+  <w:latentStyles w:defLockedState="0" w:defUIPriority="99" w:defSemiHidden="0" w:defUnhideWhenUsed="0" w:defQFormat="0" w:count="375">
+    <w:lsdException w:name="Normal" w:uiPriority="0" w:qFormat="1"/>
+    <w:lsdException w:name="heading 1" w:uiPriority="9" w:qFormat="1"/>
+    <w:lsdException w:name="heading 2" w:semiHidden="1" w:uiPriority="9" w:unhideWhenUsed="1" w:qFormat="1"/>
+    <w:lsdException w:name="heading 3" w:semiHidden="1" w:uiPriority="9" w:unhideWhenUsed="1" w:qFormat="1"/>
+    <w:lsdException w:name="heading 4" w:semiHidden="1" w:uiPriority="9" w:unhideWhenUsed="1" w:qFormat="1"/>
+    <w:lsdException w:name="heading 5" w:semiHidden="1" w:uiPriority="9" w:unhideWhenUsed="1" w:qFormat="1"/>
+    <w:lsdException w:name="heading 6" w:semiHidden="1" w:uiPriority="9" w:unhideWhenUsed="1" w:qFormat="1"/>
+    <w:lsdException w:name="heading 7" w:semiHidden="1" w:uiPriority="9" w:unhideWhenUsed="1" w:qFormat="1"/>
+    <w:lsdException w:name="heading 8" w:semiHidden="1" w:uiPriority="9" w:unhideWhenUsed="1" w:qFormat="1"/>
+    <w:lsdException w:name="heading 9" w:semiHidden="1" w:uiPriority="9" w:unhideWhenUsed="1" w:qFormat="1"/>
+    <w:lsdException w:name="index 1" w:semiHidden="1" w:unhideWhenUsed="1"/>
+    <w:lsdException w:name="index 2" w:semiHidden="1" w:unhideWhenUsed="1"/>
+    <w:lsdException w:name="index 3" w:semiHidden="1" w:unhideWhenUsed="1"/>
+    <w:lsdException w:name="index 4" w:semiHidden="1" w:unhideWhenUsed="1"/>
+    <w:lsdException w:name="index 5" w:semiHidden="1" w:unhideWhenUsed="1"/>
+    <w:lsdException w:name="index 6" w:semiHidden="1" w:unhideWhenUsed="1"/>
+    <w:lsdException w:name="index 7" w:semiHidden="1" w:unhideWhenUsed="1"/>
+    <w:lsdException w:name="index 8" w:semiHidden="1" w:unhideWhenUsed="1"/>
+    <w:lsdException w:name="index 9" w:semiHidden="1" w:unhideWhenUsed="1"/>
+    <w:lsdException w:name="toc 1" w:semiHidden="1" w:uiPriority="39" w:unhideWhenUsed="1"/>
+    <w:lsdException w:name="toc 2" w:semiHidden="1" w:uiPriority="39" w:unhideWhenUsed="1"/>
+    <w:lsdException w:name="toc 3" w:semiHidden="1" w:uiPriority="39" w:unhideWhenUsed="1"/>
+    <w:lsdException w:name="toc 4" w:semiHidden="1" w:uiPriority="39" w:unhideWhenUsed="1"/>
+    <w:lsdException w:name="toc 5" w:semiHidden="1" w:uiPriority="39" w:unhideWhenUsed="1"/>
+    <w:lsdException w:name="toc 6" w:semiHidden="1" w:uiPriority="39" w:unhideWhenUsed="1"/>
+    <w:lsdException w:name="toc 7" w:semiHidden="1" w:uiPriority="39" w:unhideWhenUsed="1"/>
+    <w:lsdException w:name="toc 8" w:semiHidden="1" w:uiPriority="39" w:unhideWhenUsed="1"/>
+    <w:lsdException w:name="toc 9" w:semiHidden="1" w:uiPriority="39" w:unhideWhenUsed="1"/>
+    <w:lsdException w:name="Normal Indent" w:semiHidden="1" w:unhideWhenUsed="1"/>
+    <w:lsdException w:name="footnote text" w:semiHidden="1" w:unhideWhenUsed="1"/>
+    <w:lsdException w:name="annotation text" w:semiHidden="1" w:unhideWhenUsed="1"/>
+    <w:lsdException w:name="header" w:semiHidden="1" w:unhideWhenUsed="1"/>
+    <w:lsdException w:name="footer" w:semiHidden="1" w:unhideWhenUsed="1"/>
+    <w:lsdException w:name="index heading" w:semiHidden="1" w:unhideWhenUsed="1"/>
+    <w:lsdException w:name="caption" w:semiHidden="1" w:uiPriority="35" w:unhideWhenUsed="1" w:qFormat="1"/>
+    <w:lsdException w:name="table of figures" w:semiHidden="1" w:unhideWhenUsed="1"/>
+    <w:lsdException w:name="envelope address" w:semiHidden="1" w:unhideWhenUsed="1"/>
+    <w:lsdException w:name="envelope return" w:semiHidden="1" w:unhideWhenUsed="1"/>
+    <w:lsdException w:name="footnote reference" w:semiHidden="1" w:unhideWhenUsed="1"/>
+    <w:lsdException w:name="annotation reference" w:semiHidden="1" w:unhideWhenUsed="1"/>
+    <w:lsdException w:name="line number" w:semiHidden="1" w:unhideWhenUsed="1"/>
+    <w:lsdException w:name="page number" w:semiHidden="1" w:unhideWhenUsed="1"/>
+    <w:lsdException w:name="endnote reference" w:semiHidden="1" w:unhideWhenUsed="1"/>
+    <w:lsdException w:name="endnote text" w:semiHidden="1" w:unhideWhenUsed="1"/>
+    <w:lsdException w:name="table of authorities" w:semiHidden="1" w:unhideWhenUsed="1"/>
+    <w:lsdException w:name="macro" w:semiHidden="1" w:unhideWhenUsed="1"/>
+    <w:lsdException w:name="toa heading" w:semiHidden="1" w:unhideWhenUsed="1"/>
+    <w:lsdException w:name="List" w:semiHidden="1" w:unhideWhenUsed="1"/>
+    <w:lsdException w:name="List Bullet" w:semiHidden="1" w:unhideWhenUsed="1"/>
+    <w:lsdException w:name="List Number" w:semiHidden="1" w:unhideWhenUsed="1"/>
+    <w:lsdException w:name="List 2" w:semiHidden="1" w:unhideWhenUsed="1"/>
+    <w:lsdException w:name="List 3" w:semiHidden="1" w:unhideWhenUsed="1"/>
+    <w:lsdException w:name="List 4" w:semiHidden="1" w:unhideWhenUsed="1"/>
+    <w:lsdException w:name="List 5" w:semiHidden="1" w:unhideWhenUsed="1"/>
+    <w:lsdException w:name="List Bullet 2" w:semiHidden="1" w:unhideWhenUsed="1"/>
+    <w:lsdException w:name="List Bullet 3" w:semiHidden="1" w:unhideWhenUsed="1"/>
+    <w:lsdException w:name="List Bullet 4" w:semiHidden="1" w:unhideWhenUsed="1"/>
+    <w:lsdException w:name="List Bullet 5" w:semiHidden="1" w:unhideWhenUsed="1"/>
+    <w:lsdException w:name="List Number 2" w:semiHidden="1" w:unhideWhenUsed="1"/>
+    <w:lsdException w:name="List Number 3" w:semiHidden="1" w:unhideWhenUsed="1"/>
+    <w:lsdException w:name="List Number 4" w:semiHidden="1" w:unhideWhenUsed="1"/>
+    <w:lsdException w:name="List Number 5" w:semiHidden="1" w:unhideWhenUsed="1"/>
+    <w:lsdException w:name="Title" w:uiPriority="10" w:qFormat="1"/>
+    <w:lsdException w:name="Closing" w:semiHidden="1" w:unhideWhenUsed="1"/>
+    <w:lsdException w:name="Signature" w:semiHidden="1" w:unhideWhenUsed="1"/>
+    <w:lsdException w:name="Default Paragraph Font" w:semiHidden="1" w:uiPriority="1" w:unhideWhenUsed="1" w:qFormat="1"/>
+    <w:lsdException w:name="Body Text" w:semiHidden="1" w:unhideWhenUsed="1"/>
+    <w:lsdException w:name="Body Text Indent" w:semiHidden="1" w:unhideWhenUsed="1"/>
+    <w:lsdException w:name="List Continue" w:semiHidden="1" w:unhideWhenUsed="1"/>
+    <w:lsdException w:name="List Continue 2" w:semiHidden="1" w:unhideWhenUsed="1"/>
+    <w:lsdException w:name="List Continue 3" w:semiHidden="1" w:unhideWhenUsed="1"/>
+    <w:lsdException w:name="List Continue 4" w:semiHidden="1" w:unhideWhenUsed="1"/>
+    <w:lsdException w:name="List Continue 5" w:semiHidden="1" w:unhideWhenUsed="1"/>
+    <w:lsdException w:name="Message Header" w:semiHidden="1" w:unhideWhenUsed="1"/>
+    <w:lsdException w:name="Subtitle" w:uiPriority="11" w:qFormat="1"/>
+    <w:lsdException w:name="Salutation" w:semiHidden="1" w:unhideWhenUsed="1"/>
+    <w:lsdException w:name="Date" w:semiHidden="1" w:unhideWhenUsed="1"/>
+    <w:lsdException w:name="Body Text First Indent" w:semiHidden="1" w:unhideWhenUsed="1"/>
+    <w:lsdException w:name="Body Text First Indent 2" w:semiHidden="1" w:unhideWhenUsed="1"/>
+    <w:lsdException w:name="Note Heading" w:semiHidden="1" w:unhideWhenUsed="1"/>
+    <w:lsdException w:name="Body Text 2" w:semiHidden="1" w:unhideWhenUsed="1"/>
+    <w:lsdException w:name="Body Text 3" w:semiHidden="1" w:unhideWhenUsed="1"/>
+    <w:lsdException w:name="Body Text Indent 2" w:semiHidden="1" w:unhideWhenUsed="1"/>
+    <w:lsdException w:name="Body Text Indent 3" w:semiHidden="1" w:unhideWhenUsed="1"/>
+    <w:lsdException w:name="Block Text" w:semiHidden="1" w:unhideWhenUsed="1"/>
+    <w:lsdException w:name="Hyperlink" w:unhideWhenUsed="1" w:qFormat="1"/>
+    <w:lsdException w:name="FollowedHyperlink" w:semiHidden="1" w:unhideWhenUsed="1"/>
+    <w:lsdException w:name="Strong" w:uiPriority="22" w:qFormat="1"/>
+    <w:lsdException w:name="Emphasis" w:uiPriority="20" w:qFormat="1"/>
+    <w:lsdException w:name="Document Map" w:semiHidden="1" w:unhideWhenUsed="1"/>
+    <w:lsdException w:name="Plain Text" w:semiHidden="1" w:unhideWhenUsed="1"/>
+    <w:lsdException w:name="E-mail Signature" w:semiHidden="1" w:unhideWhenUsed="1"/>
+    <w:lsdException w:name="HTML Top of Form" w:semiHidden="1" w:unhideWhenUsed="1"/>
+    <w:lsdException w:name="HTML Bottom of Form" w:semiHidden="1" w:unhideWhenUsed="1"/>
+    <w:lsdException w:name="Normal (Web)" w:semiHidden="1" w:unhideWhenUsed="1"/>
+    <w:lsdException w:name="HTML Acronym" w:semiHidden="1" w:unhideWhenUsed="1"/>
+    <w:lsdException w:name="HTML Address" w:semiHidden="1" w:unhideWhenUsed="1"/>
+    <w:lsdException w:name="HTML Cite" w:semiHidden="1" w:unhideWhenUsed="1"/>
+    <w:lsdException w:name="HTML Code" w:semiHidden="1" w:unhideWhenUsed="1"/>
+    <w:lsdException w:name="HTML Definition" w:semiHidden="1" w:unhideWhenUsed="1"/>
+    <w:lsdException w:name="HTML Keyboard" w:semiHidden="1" w:unhideWhenUsed="1"/>
+    <w:lsdException w:name="HTML Preformatted" w:semiHidden="1" w:unhideWhenUsed="1"/>
+    <w:lsdException w:name="HTML Sample" w:semiHidden="1" w:unhideWhenUsed="1"/>
+    <w:lsdException w:name="HTML Typewriter" w:semiHidden="1" w:unhideWhenUsed="1"/>
+    <w:lsdException w:name="HTML Variable" w:semiHidden="1" w:unhideWhenUsed="1"/>
+    <w:lsdException w:name="Normal Table" w:semiHidden="1" w:unhideWhenUsed="1"/>
+    <w:lsdException w:name="annotation subject" w:semiHidden="1" w:unhideWhenUsed="1"/>
+    <w:lsdException w:name="No List" w:semiHidden="1" w:unhideWhenUsed="1"/>
+    <w:lsdException w:name="Outline List 1" w:semiHidden="1" w:unhideWhenUsed="1"/>
+    <w:lsdException w:name="Outline List 2" w:semiHidden="1" w:unhideWhenUsed="1"/>
+    <w:lsdException w:name="Outline List 3" w:semiHidden="1" w:unhideWhenUsed="1"/>
+    <w:lsdException w:name="Table Simple 1" w:semiHidden="1" w:unhideWhenUsed="1"/>
+    <w:lsdException w:name="Table Simple 2" w:semiHidden="1" w:unhideWhenUsed="1"/>
+    <w:lsdException w:name="Table Simple 3" w:semiHidden="1" w:unhideWhenUsed="1"/>
+    <w:lsdException w:name="Table Classic 1" w:semiHidden="1" w:unhideWhenUsed="1"/>
+    <w:lsdException w:name="Table Classic 2" w:semiHidden="1" w:unhideWhenUsed="1"/>
+    <w:lsdException w:name="Table Classic 3" w:semiHidden="1" w:unhideWhenUsed="1"/>
+    <w:lsdException w:name="Table Classic 4" w:semiHidden="1" w:unhideWhenUsed="1"/>
+    <w:lsdException w:name="Table Colorful 1" w:semiHidden="1" w:unhideWhenUsed="1"/>
+    <w:lsdException w:name="Table Colorful 2" w:semiHidden="1" w:unhideWhenUsed="1"/>
+    <w:lsdException w:name="Table Colorful 3" w:semiHidden="1" w:unhideWhenUsed="1"/>
+    <w:lsdException w:name="Table Columns 1" w:semiHidden="1" w:unhideWhenUsed="1"/>
+    <w:lsdException w:name="Table Columns 2" w:semiHidden="1" w:unhideWhenUsed="1"/>
+    <w:lsdException w:name="Table Columns 3" w:semiHidden="1" w:unhideWhenUsed="1"/>
+    <w:lsdException w:name="Table Columns 4" w:semiHidden="1" w:unhideWhenUsed="1"/>
+    <w:lsdException w:name="Table Columns 5" w:semiHidden="1" w:unhideWhenUsed="1"/>
+    <w:lsdException w:name="Table Grid 1" w:semiHidden="1" w:unhideWhenUsed="1"/>
+    <w:lsdException w:name="Table Grid 2" w:semiHidden="1" w:unhideWhenUsed="1"/>
+    <w:lsdException w:name="Table Grid 3" w:semiHidden="1" w:unhideWhenUsed="1"/>
+    <w:lsdException w:name="Table Grid 4" w:semiHidden="1" w:unhideWhenUsed="1"/>
+    <w:lsdException w:name="Table Grid 5" w:semiHidden="1" w:unhideWhenUsed="1"/>
+    <w:lsdException w:name="Table Grid 6" w:semiHidden="1" w:unhideWhenUsed="1"/>
+    <w:lsdException w:name="Table Grid 7" w:semiHidden="1" w:unhideWhenUsed="1"/>
+    <w:lsdException w:name="Table Grid 8" w:semiHidden="1" w:unhideWhenUsed="1"/>
+    <w:lsdException w:name="Table List 1" w:semiHidden="1" w:unhideWhenUsed="1"/>
+    <w:lsdException w:name="Table List 2" w:semiHidden="1" w:unhideWhenUsed="1"/>
+    <w:lsdException w:name="Table List 3" w:semiHidden="1" w:unhideWhenUsed="1"/>
+    <w:lsdException w:name="Table List 4" w:semiHidden="1" w:unhideWhenUsed="1"/>
+    <w:lsdException w:name="Table List 5" w:semiHidden="1" w:unhideWhenUsed="1"/>
+    <w:lsdException w:name="Table List 6" w:semiHidden="1" w:unhideWhenUsed="1"/>
+    <w:lsdException w:name="Table List 7" w:semiHidden="1" w:unhideWhenUsed="1"/>
+    <w:lsdException w:name="Table List 8" w:semiHidden="1" w:unhideWhenUsed="1"/>
+    <w:lsdException w:name="Table 3D effects 1" w:semiHidden="1" w:unhideWhenUsed="1"/>
+    <w:lsdException w:name="Table 3D effects 2" w:semiHidden="1" w:unhideWhenUsed="1"/>
+    <w:lsdException w:name="Table 3D effects 3" w:semiHidden="1" w:unhideWhenUsed="1"/>
+    <w:lsdException w:name="Table Contemporary" w:semiHidden="1" w:unhideWhenUsed="1"/>
+    <w:lsdException w:name="Table Elegant" w:semiHidden="1" w:unhideWhenUsed="1"/>
+    <w:lsdException w:name="Table Professional" w:semiHidden="1" w:unhideWhenUsed="1"/>
+    <w:lsdException w:name="Table Subtle 1" w:semiHidden="1" w:unhideWhenUsed="1"/>
+    <w:lsdException w:name="Table Subtle 2" w:semiHidden="1" w:unhideWhenUsed="1"/>
+    <w:lsdException w:name="Table Web 1" w:semiHidden="1" w:unhideWhenUsed="1"/>
+    <w:lsdException w:name="Table Web 2" w:semiHidden="1" w:unhideWhenUsed="1"/>
+    <w:lsdException w:name="Table Web 3" w:semiHidden="1" w:unhideWhenUsed="1"/>
+    <w:lsdException w:name="Balloon Text" w:semiHidden="1" w:unhideWhenUsed="1"/>
+    <w:lsdException w:name="Table Grid" w:uiPriority="39"/>
+    <w:lsdException w:name="Table Theme" w:semiHidden="1" w:unhideWhenUsed="1"/>
+    <w:lsdException w:name="Placeholder Text" w:semiHidden="1"/>
+    <w:lsdException w:name="No Spacing" w:uiPriority="1" w:qFormat="1"/>
+    <w:lsdException w:name="Light Shading" w:uiPriority="60"/>
+    <w:lsdException w:name="Light List" w:uiPriority="61"/>
+    <w:lsdException w:name="Light Grid" w:uiPriority="62"/>
+    <w:lsdException w:name="Medium Shading 1" w:uiPriority="63"/>
+    <w:lsdException w:name="Medium Shading 2" w:uiPriority="64"/>
+    <w:lsdException w:name="Medium List 1" w:uiPriority="65"/>
+    <w:lsdException w:name="Medium List 2" w:uiPriority="66"/>
+    <w:lsdException w:name="Medium Grid 1" w:uiPriority="67"/>
+    <w:lsdException w:name="Medium Grid 2" w:uiPriority="68"/>
+    <w:lsdException w:name="Medium Grid 3" w:uiPriority="69"/>
+    <w:lsdException w:name="Dark List" w:uiPriority="70"/>
+    <w:lsdException w:name="Colorful Shading" w:uiPriority="71"/>
+    <w:lsdException w:name="Colorful List" w:uiPriority="72"/>
+    <w:lsdException w:name="Colorful Grid" w:uiPriority="73"/>
+    <w:lsdException w:name="Light Shading Accent 1" w:uiPriority="60"/>
+    <w:lsdException w:name="Light List Accent 1" w:uiPriority="61"/>
+    <w:lsdException w:name="Light Grid Accent 1" w:uiPriority="62"/>
+    <w:lsdException w:name="Medium Shading 1 Accent 1" w:uiPriority="63"/>
+    <w:lsdException w:name="Medium Shading 2 Accent 1" w:uiPriority="64"/>
+    <w:lsdException w:name="Medium List 1 Accent 1" w:uiPriority="65"/>
+    <w:lsdException w:name="Revision" w:semiHidden="1"/>
+    <w:lsdException w:name="Medium List 2 Accent 1" w:uiPriority="66"/>
+    <w:lsdException w:name="Medium Grid 1 Accent 1" w:uiPriority="67"/>
+    <w:lsdException w:name="Medium Grid 2 Accent 1" w:uiPriority="68"/>
+    <w:lsdException w:name="Medium Grid 3 Accent 1" w:uiPriority="69"/>
+    <w:lsdException w:name="Dark List Accent 1" w:uiPriority="70"/>
+    <w:lsdException w:name="Colorful Shading Accent 1" w:uiPriority="71"/>
+    <w:lsdException w:name="Colorful List Accent 1" w:uiPriority="72"/>
+    <w:lsdException w:name="Colorful Grid Accent 1" w:uiPriority="73"/>
+    <w:lsdException w:name="Light Shading Accent 2" w:uiPriority="60"/>
+    <w:lsdException w:name="Light List Accent 2" w:uiPriority="61"/>
+    <w:lsdException w:name="Light Grid Accent 2" w:uiPriority="62"/>
+    <w:lsdException w:name="Medium Shading 1 Accent 2" w:uiPriority="63"/>
+    <w:lsdException w:name="Medium Shading 2 Accent 2" w:uiPriority="64"/>
+    <w:lsdException w:name="Medium List 1 Accent 2" w:uiPriority="65"/>
+    <w:lsdException w:name="Medium List 2 Accent 2" w:uiPriority="66"/>
+    <w:lsdException w:name="Medium Grid 1 Accent 2" w:uiPriority="67"/>
+    <w:lsdException w:name="Medium Grid 2 Accent 2" w:uiPriority="68"/>
+    <w:lsdException w:name="Medium Grid 3 Accent 2" w:uiPriority="69"/>
+    <w:lsdException w:name="Dark List Accent 2" w:uiPriority="70"/>
+    <w:lsdException w:name="Colorful Shading Accent 2" w:uiPriority="71"/>
+    <w:lsdException w:name="Colorful List Accent 2" w:uiPriority="72"/>
+    <w:lsdException w:name="Colorful Grid Accent 2" w:uiPriority="73"/>
+    <w:lsdException w:name="Light Shading Accent 3" w:uiPriority="60"/>
+    <w:lsdException w:name="Light List Accent 3" w:uiPriority="61"/>
+    <w:lsdException w:name="Light Grid Accent 3" w:uiPriority="62"/>
+    <w:lsdException w:name="Medium Shading 1 Accent 3" w:uiPriority="63"/>
+    <w:lsdException w:name="Medium Shading 2 Accent 3" w:uiPriority="64"/>
+    <w:lsdException w:name="Medium List 1 Accent 3" w:uiPriority="65"/>
+    <w:lsdException w:name="Medium List 2 Accent 3" w:uiPriority="66"/>
+    <w:lsdException w:name="Medium Grid 1 Accent 3" w:uiPriority="67"/>
+    <w:lsdException w:name="Medium Grid 2 Accent 3" w:uiPriority="68"/>
+    <w:lsdException w:name="Medium Grid 3 Accent 3" w:uiPriority="69"/>
+    <w:lsdException w:name="Dark List Accent 3" w:uiPriority="70"/>
+    <w:lsdException w:name="Colorful Shading Accent 3" w:uiPriority="71"/>
+    <w:lsdException w:name="Colorful List Accent 3" w:uiPriority="72"/>
+    <w:lsdException w:name="Colorful Grid Accent 3" w:uiPriority="73"/>
+    <w:lsdException w:name="Light Shading Accent 4" w:uiPriority="60"/>
+    <w:lsdException w:name="Light List Accent 4" w:uiPriority="61"/>
+    <w:lsdException w:name="Light Grid Accent 4" w:uiPriority="62"/>
+    <w:lsdException w:name="Medium Shading 1 Accent 4" w:uiPriority="63"/>
+    <w:lsdException w:name="Medium Shading 2 Accent 4" w:uiPriority="64"/>
+    <w:lsdException w:name="Medium List 1 Accent 4" w:uiPriority="65"/>
+    <w:lsdException w:name="Medium List 2 Accent 4" w:uiPriority="66"/>
+    <w:lsdException w:name="Medium Grid 1 Accent 4" w:uiPriority="67"/>
+    <w:lsdException w:name="Medium Grid 2 Accent 4" w:uiPriority="68"/>
+    <w:lsdException w:name="Medium Grid 3 Accent 4" w:uiPriority="69"/>
+    <w:lsdException w:name="Dark List Accent 4" w:uiPriority="70"/>
+    <w:lsdException w:name="Colorful Shading Accent 4" w:uiPriority="71"/>
+    <w:lsdException w:name="Colorful List Accent 4" w:uiPriority="72"/>
+    <w:lsdException w:name="Colorful Grid Accent 4" w:uiPriority="73"/>
+    <w:lsdException w:name="Light Shading Accent 5" w:uiPriority="60"/>
+    <w:lsdException w:name="Light List Accent 5" w:uiPriority="61"/>
+    <w:lsdException w:name="Light Grid Accent 5" w:uiPriority="62"/>
+    <w:lsdException w:name="Medium Shading 1 Accent 5" w:uiPriority="63"/>
+    <w:lsdException w:name="Medium Shading 2 Accent 5" w:uiPriority="64"/>
+    <w:lsdException w:name="Medium List 1 Accent 5" w:uiPriority="65"/>
+    <w:lsdException w:name="Medium List 2 Accent 5" w:uiPriority="66"/>
+    <w:lsdException w:name="Medium Grid 1 Accent 5" w:uiPriority="67"/>
+    <w:lsdException w:name="Medium Grid 2 Accent 5" w:uiPriority="68"/>
+    <w:lsdException w:name="Medium Grid 3 Accent 5" w:uiPriority="69"/>
+    <w:lsdException w:name="Dark List Accent 5" w:uiPriority="70"/>
+    <w:lsdException w:name="Colorful Shading Accent 5" w:uiPriority="71"/>
+    <w:lsdException w:name="Colorful List Accent 5" w:uiPriority="72"/>
+    <w:lsdException w:name="Colorful Grid Accent 5" w:uiPriority="73"/>
+    <w:lsdException w:name="Light Shading Accent 6" w:uiPriority="60"/>
+    <w:lsdException w:name="Light List Accent 6" w:uiPriority="61"/>
+    <w:lsdException w:name="Light Grid Accent 6" w:uiPriority="62"/>
+    <w:lsdException w:name="Medium Shading 1 Accent 6" w:uiPriority="63"/>
+    <w:lsdException w:name="Medium Shading 2 Accent 6" w:uiPriority="64"/>
+    <w:lsdException w:name="Medium List 1 Accent 6" w:uiPriority="65"/>
+    <w:lsdException w:name="Medium List 2 Accent 6" w:uiPriority="66"/>
+    <w:lsdException w:name="Medium Grid 1 Accent 6" w:uiPriority="67"/>
+    <w:lsdException w:name="Medium Grid 2 Accent 6" w:uiPriority="68"/>
+    <w:lsdException w:name="Medium Grid 3 Accent 6" w:uiPriority="69"/>
+    <w:lsdException w:name="Dark List Accent 6" w:uiPriority="70"/>
+    <w:lsdException w:name="Colorful Shading Accent 6" w:uiPriority="71"/>
+    <w:lsdException w:name="Colorful List Accent 6" w:uiPriority="72"/>
+    <w:lsdException w:name="Colorful Grid Accent 6" w:uiPriority="73"/>
+    <w:lsdException w:name="Subtle Emphasis" w:uiPriority="19" w:qFormat="1"/>
+    <w:lsdException w:name="Intense Emphasis" w:uiPriority="21" w:qFormat="1"/>
+    <w:lsdException w:name="Subtle Reference" w:uiPriority="31" w:qFormat="1"/>
+    <w:lsdException w:name="Intense Reference" w:uiPriority="32" w:qFormat="1"/>
+    <w:lsdException w:name="Book Title" w:uiPriority="33" w:qFormat="1"/>
+    <w:lsdException w:name="Bibliography" w:semiHidden="1" w:uiPriority="37" w:unhideWhenUsed="1"/>
+    <w:lsdException w:name="TOC Heading" w:semiHidden="1" w:uiPriority="39" w:unhideWhenUsed="1" w:qFormat="1"/>
+    <w:lsdException w:name="Plain Table 1" w:uiPriority="41"/>
+    <w:lsdException w:name="Plain Table 2" w:uiPriority="42"/>
+    <w:lsdException w:name="Plain Table 3" w:uiPriority="43"/>
+    <w:lsdException w:name="Plain Table 4" w:uiPriority="44"/>
+    <w:lsdException w:name="Plain Table 5" w:uiPriority="45"/>
+    <w:lsdException w:name="Grid Table Light" w:uiPriority="40"/>
+    <w:lsdException w:name="Grid Table 1 Light" w:uiPriority="46"/>
+    <w:lsdException w:name="Grid Table 2" w:uiPriority="47"/>
+    <w:lsdException w:name="Grid Table 3" w:uiPriority="48"/>
+    <w:lsdException w:name="Grid Table 4" w:uiPriority="49"/>
+    <w:lsdException w:name="Grid Table 5 Dark" w:uiPriority="50"/>
+    <w:lsdException w:name="Grid Table 6 Colorful" w:uiPriority="51"/>
+    <w:lsdException w:name="Grid Table 7 Colorful" w:uiPriority="52"/>
+    <w:lsdException w:name="Grid Table 1 Light Accent 1" w:uiPriority="46"/>
+    <w:lsdException w:name="Grid Table 2 Accent 1" w:uiPriority="47"/>
+    <w:lsdException w:name="Grid Table 3 Accent 1" w:uiPriority="48"/>
+    <w:lsdException w:name="Grid Table 4 Accent 1" w:uiPriority="49"/>
+    <w:lsdException w:name="Grid Table 5 Dark Accent 1" w:uiPriority="50"/>
+    <w:lsdException w:name="Grid Table 6 Colorful Accent 1" w:uiPriority="51"/>
+    <w:lsdException w:name="Grid Table 7 Colorful Accent 1" w:uiPriority="52"/>
+    <w:lsdException w:name="Grid Table 1 Light Accent 2" w:uiPriority="46"/>
+    <w:lsdException w:name="Grid Table 2 Accent 2" w:uiPriority="47"/>
+    <w:lsdException w:name="Grid Table 3 Accent 2" w:uiPriority="48"/>
+    <w:lsdException w:name="Grid Table 4 Accent 2" w:uiPriority="49"/>
+    <w:lsdException w:name="Grid Table 5 Dark Accent 2" w:uiPriority="50"/>
+    <w:lsdException w:name="Grid Table 6 Colorful Accent 2" w:uiPriority="51"/>
+    <w:lsdException w:name="Grid Table 7 Colorful Accent 2" w:uiPriority="52"/>
+    <w:lsdException w:name="Grid Table 1 Light Accent 3" w:uiPriority="46"/>
+    <w:lsdException w:name="Grid Table 2 Accent 3" w:uiPriority="47"/>
+    <w:lsdException w:name="Grid Table 3 Accent 3" w:uiPriority="48"/>
+    <w:lsdException w:name="Grid Table 4 Accent 3" w:uiPriority="49"/>
+    <w:lsdException w:name="Grid Table 5 Dark Accent 3" w:uiPriority="50"/>
+    <w:lsdException w:name="Grid Table 6 Colorful Accent 3" w:uiPriority="51"/>
+    <w:lsdException w:name="Grid Table 7 Colorful Accent 3" w:uiPriority="52"/>
+    <w:lsdException w:name="Grid Table 1 Light Accent 4" w:uiPriority="46"/>
+    <w:lsdException w:name="Grid Table 2 Accent 4" w:uiPriority="47"/>
+    <w:lsdException w:name="Grid Table 3 Accent 4" w:uiPriority="48"/>
+    <w:lsdException w:name="Grid Table 4 Accent 4" w:uiPriority="49"/>
+    <w:lsdException w:name="Grid Table 5 Dark Accent 4" w:uiPriority="50"/>
+    <w:lsdException w:name="Grid Table 6 Colorful Accent 4" w:uiPriority="51"/>
+    <w:lsdException w:name="Grid Table 7 Colorful Accent 4" w:uiPriority="52"/>
+    <w:lsdException w:name="Grid Table 1 Light Accent 5" w:uiPriority="46"/>
+    <w:lsdException w:name="Grid Table 2 Accent 5" w:uiPriority="47"/>
+    <w:lsdException w:name="Grid Table 3 Accent 5" w:uiPriority="48"/>
+    <w:lsdException w:name="Grid Table 4 Accent 5" w:uiPriority="49"/>
+    <w:lsdException w:name="Grid Table 5 Dark Accent 5" w:uiPriority="50"/>
+    <w:lsdException w:name="Grid Table 6 Colorful Accent 5" w:uiPriority="51"/>
+    <w:lsdException w:name="Grid Table 7 Colorful Accent 5" w:uiPriority="52"/>
+    <w:lsdException w:name="Grid Table 1 Light Accent 6" w:uiPriority="46"/>
+    <w:lsdException w:name="Grid Table 2 Accent 6" w:uiPriority="47"/>
+    <w:lsdException w:name="Grid Table 3 Accent 6" w:uiPriority="48"/>
+    <w:lsdException w:name="Grid Table 4 Accent 6" w:uiPriority="49"/>
+    <w:lsdException w:name="Grid Table 5 Dark Accent 6" w:uiPriority="50"/>
+    <w:lsdException w:name="Grid Table 6 Colorful Accent 6" w:uiPriority="51"/>
+    <w:lsdException w:name="Grid Table 7 Colorful Accent 6" w:uiPriority="52"/>
+    <w:lsdException w:name="List Table 1 Light" w:uiPriority="46"/>
+    <w:lsdException w:name="List Table 2" w:uiPriority="47"/>
+    <w:lsdException w:name="List Table 3" w:uiPriority="48"/>
+    <w:lsdException w:name="List Table 4" w:uiPriority="49"/>
+    <w:lsdException w:name="List Table 5 Dark" w:uiPriority="50"/>
+    <w:lsdException w:name="List Table 6 Colorful" w:uiPriority="51"/>
+    <w:lsdException w:name="List Table 7 Colorful" w:uiPriority="52"/>
+    <w:lsdException w:name="List Table 1 Light Accent 1" w:uiPriority="46"/>
+    <w:lsdException w:name="List Table 2 Accent 1" w:uiPriority="47"/>
+    <w:lsdException w:name="List Table 3 Accent 1" w:uiPriority="48"/>
+    <w:lsdException w:name="List Table 4 Accent 1" w:uiPriority="49"/>
+    <w:lsdException w:name="List Table 5 Dark Accent 1" w:uiPriority="50"/>
+    <w:lsdException w:name="List Table 6 Colorful Accent 1" w:uiPriority="51"/>
+    <w:lsdException w:name="List Table 7 Colorful Accent 1" w:uiPriority="52"/>
+    <w:lsdException w:name="List Table 1 Light Accent 2" w:uiPriority="46"/>
+    <w:lsdException w:name="List Table 2 Accent 2" w:uiPriority="47"/>
+    <w:lsdException w:name="List Table 3 Accent 2" w:uiPriority="48"/>
+    <w:lsdException w:name="List Table 4 Accent 2" w:uiPriority="49"/>
+    <w:lsdException w:name="List Table 5 Dark Accent 2" w:uiPriority="50"/>
+    <w:lsdException w:name="List Table 6 Colorful Accent 2" w:uiPriority="51"/>
+    <w:lsdException w:name="List Table 7 Colorful Accent 2" w:uiPriority="52"/>
+    <w:lsdException w:name="List Table 1 Light Accent 3" w:uiPriority="46"/>
+    <w:lsdException w:name="List Table 2 Accent 3" w:uiPriority="47"/>
+    <w:lsdException w:name="List Table 3 Accent 3" w:uiPriority="48"/>
+    <w:lsdException w:name="List Table 4 Accent 3" w:uiPriority="49"/>
+    <w:lsdException w:name="List Table 5 Dark Accent 3" w:uiPriority="50"/>
+    <w:lsdException w:name="List Table 6 Colorful Accent 3" w:uiPriority="51"/>
+    <w:lsdException w:name="List Table 7 Colorful Accent 3" w:uiPriority="52"/>
+    <w:lsdException w:name="List Table 1 Light Accent 4" w:uiPriority="46"/>
+    <w:lsdException w:name="List Table 2 Accent 4" w:uiPriority="47"/>
+    <w:lsdException w:name="List Table 3 Accent 4" w:uiPriority="48"/>
+    <w:lsdException w:name="List Table 4 Accent 4" w:uiPriority="49"/>
+    <w:lsdException w:name="List Table 5 Dark Accent 4" w:uiPriority="50"/>
+    <w:lsdException w:name="List Table 6 Colorful Accent 4" w:uiPriority="51"/>
+    <w:lsdException w:name="List Table 7 Colorful Accent 4" w:uiPriority="52"/>
+    <w:lsdException w:name="List Table 1 Light Accent 5" w:uiPriority="46"/>
+    <w:lsdException w:name="List Table 2 Accent 5" w:uiPriority="47"/>
+    <w:lsdException w:name="List Table 3 Accent 5" w:uiPriority="48"/>
+    <w:lsdException w:name="List Table 4 Accent 5" w:uiPriority="49"/>
+    <w:lsdException w:name="List Table 5 Dark Accent 5" w:uiPriority="50"/>
+    <w:lsdException w:name="List Table 6 Colorful Accent 5" w:uiPriority="51"/>
+    <w:lsdException w:name="List Table 7 Colorful Accent 5" w:uiPriority="52"/>
+    <w:lsdException w:name="List Table 1 Light Accent 6" w:uiPriority="46"/>
+    <w:lsdException w:name="List Table 2 Accent 6" w:uiPriority="47"/>
+    <w:lsdException w:name="List Table 3 Accent 6" w:uiPriority="48"/>
+    <w:lsdException w:name="List Table 4 Accent 6" w:uiPriority="49"/>
+    <w:lsdException w:name="List Table 5 Dark Accent 6" w:uiPriority="50"/>
+    <w:lsdException w:name="List Table 6 Colorful Accent 6" w:uiPriority="51"/>
+    <w:lsdException w:name="List Table 7 Colorful Accent 6" w:uiPriority="52"/>
+    <w:lsdException w:name="Mention" w:semiHidden="1" w:unhideWhenUsed="1"/>
+    <w:lsdException w:name="Smart Hyperlink" w:semiHidden="1" w:unhideWhenUsed="1"/>
+    <w:lsdException w:name="Hashtag" w:semiHidden="1" w:unhideWhenUsed="1"/>
+    <w:lsdException w:name="Unresolved Mention" w:semiHidden="1" w:unhideWhenUsed="1"/>
   </w:latentStyles>
-  <w:style w:type="paragraph" w:default="1" w:styleId="1">
+  <w:style w:type="paragraph" w:default="1" w:styleId="Normal">
     <w:name w:val="Normal"/>
     <w:qFormat/>
-    <w:uiPriority w:val="0"/>
-    <w:pPr>
-      <w:spacing w:after="160" w:line="259" w:lineRule="auto"/>
-    </w:pPr>
     <w:rPr>
-      <w:rFonts w:ascii="Calibri" w:hAnsi="Calibri" w:eastAsia="Calibri" w:cs="Calibri"/>
       <w:sz w:val="22"/>
       <w:szCs w:val="22"/>
-      <w:lang w:val="es-MX" w:eastAsia="es-MX" w:bidi="ar-SA"/>
     </w:rPr>
   </w:style>
-  <w:style w:type="paragraph" w:styleId="2">
+  <w:style w:type="paragraph" w:styleId="Ttulo1">
     <w:name w:val="heading 1"/>
-    <w:basedOn w:val="1"/>
-    <w:next w:val="1"/>
+    <w:basedOn w:val="Normal"/>
+    <w:next w:val="Normal"/>
+    <w:uiPriority w:val="9"/>
     <w:qFormat/>
-    <w:uiPriority w:val="9"/>
     <w:pPr>
       <w:keepNext/>
       <w:keepLines/>
@@ -3077,14 +2727,14 @@
       <w:szCs w:val="48"/>
     </w:rPr>
   </w:style>
-  <w:style w:type="paragraph" w:styleId="3">
+  <w:style w:type="paragraph" w:styleId="Ttulo2">
     <w:name w:val="heading 2"/>
-    <w:basedOn w:val="1"/>
-    <w:next w:val="1"/>
+    <w:basedOn w:val="Normal"/>
+    <w:next w:val="Normal"/>
+    <w:uiPriority w:val="9"/>
     <w:semiHidden/>
     <w:unhideWhenUsed/>
     <w:qFormat/>
-    <w:uiPriority w:val="9"/>
     <w:pPr>
       <w:keepNext/>
       <w:keepLines/>
@@ -3097,14 +2747,14 @@
       <w:szCs w:val="36"/>
     </w:rPr>
   </w:style>
-  <w:style w:type="paragraph" w:styleId="4">
+  <w:style w:type="paragraph" w:styleId="Ttulo3">
     <w:name w:val="heading 3"/>
-    <w:basedOn w:val="1"/>
-    <w:next w:val="1"/>
+    <w:basedOn w:val="Normal"/>
+    <w:next w:val="Normal"/>
+    <w:uiPriority w:val="9"/>
     <w:semiHidden/>
     <w:unhideWhenUsed/>
     <w:qFormat/>
-    <w:uiPriority w:val="9"/>
     <w:pPr>
       <w:keepNext/>
       <w:keepLines/>
@@ -3117,14 +2767,14 @@
       <w:szCs w:val="28"/>
     </w:rPr>
   </w:style>
-  <w:style w:type="paragraph" w:styleId="5">
+  <w:style w:type="paragraph" w:styleId="Ttulo4">
     <w:name w:val="heading 4"/>
-    <w:basedOn w:val="1"/>
-    <w:next w:val="1"/>
+    <w:basedOn w:val="Normal"/>
+    <w:next w:val="Normal"/>
+    <w:uiPriority w:val="9"/>
     <w:semiHidden/>
     <w:unhideWhenUsed/>
     <w:qFormat/>
-    <w:uiPriority w:val="9"/>
     <w:pPr>
       <w:keepNext/>
       <w:keepLines/>
@@ -3137,14 +2787,14 @@
       <w:szCs w:val="24"/>
     </w:rPr>
   </w:style>
-  <w:style w:type="paragraph" w:styleId="6">
+  <w:style w:type="paragraph" w:styleId="Ttulo5">
     <w:name w:val="heading 5"/>
-    <w:basedOn w:val="1"/>
-    <w:next w:val="1"/>
+    <w:basedOn w:val="Normal"/>
+    <w:next w:val="Normal"/>
+    <w:uiPriority w:val="9"/>
     <w:semiHidden/>
     <w:unhideWhenUsed/>
     <w:qFormat/>
-    <w:uiPriority w:val="9"/>
     <w:pPr>
       <w:keepNext/>
       <w:keepLines/>
@@ -3155,14 +2805,14 @@
       <w:b/>
     </w:rPr>
   </w:style>
-  <w:style w:type="paragraph" w:styleId="7">
+  <w:style w:type="paragraph" w:styleId="Ttulo6">
     <w:name w:val="heading 6"/>
-    <w:basedOn w:val="1"/>
-    <w:next w:val="1"/>
+    <w:basedOn w:val="Normal"/>
+    <w:next w:val="Normal"/>
+    <w:uiPriority w:val="9"/>
     <w:semiHidden/>
     <w:unhideWhenUsed/>
     <w:qFormat/>
-    <w:uiPriority w:val="9"/>
     <w:pPr>
       <w:keepNext/>
       <w:keepLines/>
@@ -3175,20 +2825,19 @@
       <w:szCs w:val="20"/>
     </w:rPr>
   </w:style>
-  <w:style w:type="character" w:default="1" w:styleId="10">
+  <w:style w:type="character" w:default="1" w:styleId="Fuentedeprrafopredeter">
     <w:name w:val="Default Paragraph Font"/>
+    <w:uiPriority w:val="1"/>
     <w:semiHidden/>
     <w:unhideWhenUsed/>
-    <w:qFormat/>
-    <w:uiPriority w:val="1"/>
   </w:style>
-  <w:style w:type="table" w:default="1" w:styleId="12">
+  <w:style w:type="table" w:default="1" w:styleId="Tablanormal">
     <w:name w:val="Normal Table"/>
+    <w:uiPriority w:val="99"/>
     <w:semiHidden/>
     <w:unhideWhenUsed/>
-    <w:uiPriority w:val="99"/>
     <w:tblPr>
-      <w:tblLayout w:type="fixed"/>
+      <w:tblInd w:w="0" w:type="dxa"/>
       <w:tblCellMar>
         <w:top w:w="0" w:type="dxa"/>
         <w:left w:w="108" w:type="dxa"/>
@@ -3197,31 +2846,37 @@
       </w:tblCellMar>
     </w:tblPr>
   </w:style>
-  <w:style w:type="paragraph" w:styleId="8">
+  <w:style w:type="numbering" w:default="1" w:styleId="Sinlista">
+    <w:name w:val="No List"/>
+    <w:uiPriority w:val="99"/>
+    <w:semiHidden/>
+    <w:unhideWhenUsed/>
+  </w:style>
+  <w:style w:type="paragraph" w:styleId="Subttulo">
     <w:name w:val="Subtitle"/>
-    <w:basedOn w:val="1"/>
-    <w:next w:val="1"/>
+    <w:basedOn w:val="Normal"/>
+    <w:next w:val="Normal"/>
+    <w:uiPriority w:val="11"/>
     <w:qFormat/>
-    <w:uiPriority w:val="11"/>
     <w:pPr>
       <w:keepNext/>
       <w:keepLines/>
       <w:spacing w:before="360" w:after="80"/>
     </w:pPr>
     <w:rPr>
-      <w:rFonts w:ascii="Georgia" w:hAnsi="Georgia" w:eastAsia="Georgia" w:cs="Georgia"/>
+      <w:rFonts w:ascii="Georgia" w:eastAsia="Georgia" w:hAnsi="Georgia" w:cs="Georgia"/>
       <w:i/>
       <w:color w:val="666666"/>
       <w:sz w:val="48"/>
       <w:szCs w:val="48"/>
     </w:rPr>
   </w:style>
-  <w:style w:type="paragraph" w:styleId="9">
+  <w:style w:type="paragraph" w:styleId="Ttulo">
     <w:name w:val="Title"/>
-    <w:basedOn w:val="1"/>
-    <w:next w:val="1"/>
+    <w:basedOn w:val="Normal"/>
+    <w:next w:val="Normal"/>
+    <w:uiPriority w:val="10"/>
     <w:qFormat/>
-    <w:uiPriority w:val="10"/>
     <w:pPr>
       <w:keepNext/>
       <w:keepLines/>
@@ -3233,78 +2888,65 @@
       <w:szCs w:val="72"/>
     </w:rPr>
   </w:style>
-  <w:style w:type="character" w:styleId="11">
+  <w:style w:type="character" w:styleId="Hipervnculo">
     <w:name w:val="Hyperlink"/>
-    <w:basedOn w:val="10"/>
+    <w:basedOn w:val="Fuentedeprrafopredeter"/>
+    <w:uiPriority w:val="99"/>
     <w:unhideWhenUsed/>
     <w:qFormat/>
-    <w:uiPriority w:val="99"/>
     <w:rPr>
       <w:color w:val="0000FF" w:themeColor="hyperlink"/>
       <w:u w:val="single"/>
-      <w14:textFill>
-        <w14:solidFill>
-          <w14:schemeClr w14:val="hlink"/>
-        </w14:solidFill>
-      </w14:textFill>
     </w:rPr>
   </w:style>
-  <w:style w:type="table" w:customStyle="1" w:styleId="13">
+  <w:style w:type="table" w:customStyle="1" w:styleId="Style11">
     <w:name w:val="_Style 11"/>
-    <w:basedOn w:val="12"/>
-    <w:uiPriority w:val="0"/>
+    <w:basedOn w:val="Tablanormal"/>
+    <w:tblPr/>
   </w:style>
-  <w:style w:type="paragraph" w:styleId="14">
+  <w:style w:type="paragraph" w:styleId="Sinespaciado">
     <w:name w:val="No Spacing"/>
-    <w:link w:val="15"/>
+    <w:link w:val="SinespaciadoCar"/>
+    <w:uiPriority w:val="1"/>
     <w:qFormat/>
-    <w:uiPriority w:val="1"/>
     <w:pPr>
       <w:spacing w:after="0" w:line="240" w:lineRule="auto"/>
     </w:pPr>
     <w:rPr>
-      <w:rFonts w:asciiTheme="minorHAnsi" w:hAnsiTheme="minorHAnsi" w:eastAsiaTheme="minorEastAsia" w:cstheme="minorBidi"/>
+      <w:rFonts w:asciiTheme="minorHAnsi" w:eastAsiaTheme="minorEastAsia" w:hAnsiTheme="minorHAnsi" w:cstheme="minorBidi"/>
       <w:sz w:val="22"/>
       <w:szCs w:val="22"/>
-      <w:lang w:val="en-US" w:eastAsia="en-US" w:bidi="ar-SA"/>
-    </w:rPr>
-  </w:style>
-  <w:style w:type="character" w:customStyle="1" w:styleId="15">
-    <w:name w:val="Sin espaciado Car"/>
-    <w:basedOn w:val="10"/>
-    <w:link w:val="14"/>
-    <w:uiPriority w:val="1"/>
-    <w:rPr>
-      <w:rFonts w:asciiTheme="minorHAnsi" w:hAnsiTheme="minorHAnsi" w:eastAsiaTheme="minorEastAsia" w:cstheme="minorBidi"/>
       <w:lang w:val="en-US" w:eastAsia="en-US"/>
     </w:rPr>
   </w:style>
-  <w:style w:type="character" w:customStyle="1" w:styleId="16">
-    <w:name w:val="Subtle Emphasis"/>
-    <w:basedOn w:val="10"/>
+  <w:style w:type="character" w:customStyle="1" w:styleId="SinespaciadoCar">
+    <w:name w:val="Sin espaciado Car"/>
+    <w:basedOn w:val="Fuentedeprrafopredeter"/>
+    <w:link w:val="Sinespaciado"/>
+    <w:uiPriority w:val="1"/>
+    <w:rPr>
+      <w:rFonts w:asciiTheme="minorHAnsi" w:eastAsiaTheme="minorEastAsia" w:hAnsiTheme="minorHAnsi" w:cstheme="minorBidi"/>
+      <w:lang w:val="en-US" w:eastAsia="en-US"/>
+    </w:rPr>
+  </w:style>
+  <w:style w:type="character" w:customStyle="1" w:styleId="nfasissutil1">
+    <w:name w:val="Énfasis sutil1"/>
+    <w:basedOn w:val="Fuentedeprrafopredeter"/>
+    <w:uiPriority w:val="19"/>
     <w:qFormat/>
-    <w:uiPriority w:val="19"/>
     <w:rPr>
       <w:i/>
       <w:iCs/>
-      <w:color w:val="646464" w:themeColor="text1" w:themeTint="BF"/>
-      <w14:textFill>
-        <w14:solidFill>
-          <w14:schemeClr w14:val="tx1">
-            <w14:lumMod w14:val="75000"/>
-            <w14:lumOff w14:val="25000"/>
-          </w14:schemeClr>
-        </w14:solidFill>
-      </w14:textFill>
+      <w:color w:val="404040" w:themeColor="text1" w:themeTint="BF"/>
     </w:rPr>
   </w:style>
-  <w:style w:type="character" w:customStyle="1" w:styleId="17">
-    <w:name w:val="Unresolved Mention"/>
-    <w:basedOn w:val="10"/>
+  <w:style w:type="character" w:customStyle="1" w:styleId="Mencinsinresolver1">
+    <w:name w:val="Mención sin resolver1"/>
+    <w:basedOn w:val="Fuentedeprrafopredeter"/>
+    <w:uiPriority w:val="99"/>
     <w:semiHidden/>
     <w:unhideWhenUsed/>
     <w:qFormat/>
-    <w:uiPriority w:val="99"/>
     <w:rPr>
       <w:color w:val="605E5C"/>
       <w:shd w:val="clear" w:color="auto" w:fill="E1DFDD"/>
@@ -3318,7 +2960,7 @@
   <a:themeElements>
     <a:clrScheme name="Office">
       <a:dk1>
-        <a:sysClr val="windowText" lastClr="303030"/>
+        <a:sysClr val="windowText" lastClr="000000"/>
       </a:dk1>
       <a:lt1>
         <a:sysClr val="window" lastClr="FFFFFF"/>
@@ -3629,6 +3271,7 @@
       </a:style>
     </a:lnDef>
   </a:objectDefaults>
+  <a:extraClrSchemeLst/>
 </a:theme>
 </file>
 

</xml_diff>

<commit_message>
correccion de errores en documentos
</commit_message>
<xml_diff>
--- a/Administración/Plan_de_cambios.docx
+++ b/Administración/Plan_de_cambios.docx
@@ -21,7 +21,6 @@
           <w:pPr>
             <w:rPr>
               <w:rStyle w:val="nfasissutil1"/>
-              <w:color w:val="404040" w:themeColor="text1" w:themeTint="BF"/>
             </w:rPr>
           </w:pPr>
         </w:p>
@@ -29,7 +28,6 @@
           <w:pPr>
             <w:rPr>
               <w:rStyle w:val="nfasissutil1"/>
-              <w:color w:val="404040" w:themeColor="text1" w:themeTint="BF"/>
             </w:rPr>
           </w:pPr>
         </w:p>
@@ -37,7 +35,6 @@
           <w:pPr>
             <w:rPr>
               <w:rStyle w:val="nfasissutil1"/>
-              <w:color w:val="404040" w:themeColor="text1" w:themeTint="BF"/>
             </w:rPr>
           </w:pPr>
         </w:p>
@@ -45,13 +42,11 @@
           <w:pPr>
             <w:rPr>
               <w:rStyle w:val="nfasissutil1"/>
-              <w:color w:val="404040" w:themeColor="text1" w:themeTint="BF"/>
             </w:rPr>
           </w:pPr>
           <w:r>
             <w:rPr>
               <w:rStyle w:val="nfasissutil1"/>
-              <w:color w:val="404040" w:themeColor="text1" w:themeTint="BF"/>
             </w:rPr>
             <w:t xml:space="preserve">Versión 1.0 </w:t>
           </w:r>
@@ -60,13 +55,11 @@
           <w:pPr>
             <w:rPr>
               <w:rStyle w:val="nfasissutil1"/>
-              <w:color w:val="404040" w:themeColor="text1" w:themeTint="BF"/>
             </w:rPr>
           </w:pPr>
           <w:r>
             <w:rPr>
               <w:rStyle w:val="nfasissutil1"/>
-              <w:color w:val="404040" w:themeColor="text1" w:themeTint="BF"/>
             </w:rPr>
             <w:t>17 de octubre de 2018</w:t>
           </w:r>
@@ -156,6 +149,7 @@
                                       <w:color w:val="4F81BD" w:themeColor="accent1"/>
                                       <w:sz w:val="96"/>
                                       <w:szCs w:val="72"/>
+                                      <w:lang w:val="es-MX"/>
                                     </w:rPr>
                                     <w:alias w:val="Título"/>
                                     <w:id w:val="1797635873"/>
@@ -168,19 +162,10 @@
                                         <w:color w:val="4F81BD" w:themeColor="accent1"/>
                                         <w:sz w:val="96"/>
                                         <w:szCs w:val="72"/>
+                                        <w:lang w:val="es-MX"/>
                                       </w:rPr>
-                                      <w:t xml:space="preserve">Plan de </w:t>
+                                      <w:t>Plan de cambios</w:t>
                                     </w:r>
-                                    <w:proofErr w:type="spellStart"/>
-                                    <w:r>
-                                      <w:rPr>
-                                        <w:color w:val="4F81BD" w:themeColor="accent1"/>
-                                        <w:sz w:val="96"/>
-                                        <w:szCs w:val="72"/>
-                                      </w:rPr>
-                                      <w:t>cambios</w:t>
-                                    </w:r>
-                                    <w:proofErr w:type="spellEnd"/>
                                   </w:sdtContent>
                                 </w:sdt>
                               </w:p>
@@ -419,6 +404,7 @@
                                 <w:color w:val="4F81BD" w:themeColor="accent1"/>
                                 <w:sz w:val="96"/>
                                 <w:szCs w:val="72"/>
+                                <w:lang w:val="es-MX"/>
                               </w:rPr>
                               <w:alias w:val="Título"/>
                               <w:id w:val="1797635873"/>
@@ -431,19 +417,10 @@
                                   <w:color w:val="4F81BD" w:themeColor="accent1"/>
                                   <w:sz w:val="96"/>
                                   <w:szCs w:val="72"/>
+                                  <w:lang w:val="es-MX"/>
                                 </w:rPr>
-                                <w:t xml:space="preserve">Plan de </w:t>
+                                <w:t>Plan de cambios</w:t>
                               </w:r>
-                              <w:proofErr w:type="spellStart"/>
-                              <w:r>
-                                <w:rPr>
-                                  <w:color w:val="4F81BD" w:themeColor="accent1"/>
-                                  <w:sz w:val="96"/>
-                                  <w:szCs w:val="72"/>
-                                </w:rPr>
-                                <w:t>cambios</w:t>
-                              </w:r>
-                              <w:proofErr w:type="spellEnd"/>
                             </w:sdtContent>
                           </w:sdt>
                         </w:p>
@@ -987,8 +964,18 @@
                 <w:sz w:val="24"/>
                 <w:szCs w:val="24"/>
               </w:rPr>
-              <w:t xml:space="preserve">Especificación de requerimiento </w:t>
-            </w:r>
+              <w:t>Especificación de requerimiento</w:t>
+            </w:r>
+            <w:r>
+              <w:rPr>
+                <w:rFonts w:ascii="Arial" w:hAnsi="Arial" w:cs="Arial"/>
+                <w:sz w:val="24"/>
+                <w:szCs w:val="24"/>
+              </w:rPr>
+              <w:t>s</w:t>
+            </w:r>
+            <w:bookmarkStart w:id="0" w:name="_GoBack"/>
+            <w:bookmarkEnd w:id="0"/>
           </w:p>
         </w:tc>
         <w:tc>
@@ -1206,16 +1193,7 @@
                 <w:sz w:val="24"/>
                 <w:szCs w:val="24"/>
               </w:rPr>
-              <w:t xml:space="preserve">Cliente absorberá los </w:t>
-            </w:r>
-            <w:r>
-              <w:rPr>
-                <w:rFonts w:ascii="Arial" w:hAnsi="Arial" w:cs="Arial"/>
-                <w:color w:val="000000"/>
-                <w:sz w:val="24"/>
-                <w:szCs w:val="24"/>
-              </w:rPr>
-              <w:t xml:space="preserve">costos que impliquen este cambio. </w:t>
+              <w:t xml:space="preserve">Cliente absorberá los costos que impliquen este cambio. </w:t>
             </w:r>
           </w:p>
         </w:tc>
@@ -1367,15 +1345,7 @@
                 <w:sz w:val="24"/>
                 <w:szCs w:val="24"/>
               </w:rPr>
-              <w:t xml:space="preserve">Un cambio en los flujos de datos debe estar </w:t>
-            </w:r>
-            <w:r>
-              <w:rPr>
-                <w:rFonts w:ascii="Arial" w:hAnsi="Arial" w:cs="Arial"/>
-                <w:sz w:val="24"/>
-                <w:szCs w:val="24"/>
-              </w:rPr>
-              <w:t>especificado en el contrato</w:t>
+              <w:t>Un cambio en los flujos de datos debe estar especificado en el contrato</w:t>
             </w:r>
           </w:p>
         </w:tc>
@@ -1597,15 +1567,7 @@
                 <w:sz w:val="24"/>
                 <w:szCs w:val="24"/>
               </w:rPr>
-              <w:t>Los casos de uso especifica</w:t>
-            </w:r>
-            <w:r>
-              <w:rPr>
-                <w:rFonts w:ascii="Arial" w:hAnsi="Arial" w:cs="Arial"/>
-                <w:sz w:val="24"/>
-                <w:szCs w:val="24"/>
-              </w:rPr>
-              <w:t>dos no cumplen con los requerimientos</w:t>
+              <w:t>Los casos de uso especificados no cumplen con los requerimientos</w:t>
             </w:r>
           </w:p>
           <w:p>
@@ -1726,15 +1688,7 @@
                 <w:sz w:val="24"/>
                 <w:szCs w:val="24"/>
               </w:rPr>
-              <w:t xml:space="preserve">Los casos de uso </w:t>
-            </w:r>
-            <w:r>
-              <w:rPr>
-                <w:rFonts w:ascii="Arial" w:hAnsi="Arial" w:cs="Arial"/>
-                <w:sz w:val="24"/>
-                <w:szCs w:val="24"/>
-              </w:rPr>
-              <w:t>no corresponden a los requerimientos obtenidos</w:t>
+              <w:t>Los casos de uso no corresponden a los requerimientos obtenidos</w:t>
             </w:r>
           </w:p>
         </w:tc>
@@ -1912,15 +1866,7 @@
                 <w:sz w:val="24"/>
                 <w:szCs w:val="24"/>
               </w:rPr>
-              <w:t>Dis</w:t>
-            </w:r>
-            <w:r>
-              <w:rPr>
-                <w:rFonts w:ascii="Arial" w:hAnsi="Arial" w:cs="Arial"/>
-                <w:sz w:val="24"/>
-                <w:szCs w:val="24"/>
-              </w:rPr>
-              <w:t xml:space="preserve">eño de </w:t>
+              <w:t xml:space="preserve">Diseño de </w:t>
             </w:r>
             <w:r>
               <w:rPr>
@@ -2129,18 +2075,7 @@
                 <w:sz w:val="24"/>
                 <w:szCs w:val="24"/>
               </w:rPr>
-              <w:t>tiene módulos</w:t>
-            </w:r>
-            <w:bookmarkStart w:id="0" w:name="_GoBack"/>
-            <w:bookmarkEnd w:id="0"/>
-            <w:r>
-              <w:rPr>
-                <w:rFonts w:ascii="Arial" w:hAnsi="Arial" w:cs="Arial"/>
-                <w:color w:val="000000"/>
-                <w:sz w:val="24"/>
-                <w:szCs w:val="24"/>
-              </w:rPr>
-              <w:t xml:space="preserve"> que no son utilizados </w:t>
+              <w:t xml:space="preserve">tiene módulos que no son utilizados </w:t>
             </w:r>
           </w:p>
         </w:tc>

</xml_diff>